<commit_message>
wps descr without 5
</commit_message>
<xml_diff>
--- a/CANAL/RENOVATE/WPS.docx
+++ b/CANAL/RENOVATE/WPS.docx
@@ -9,7 +9,6 @@
           <w:rFonts w:asciiTheme="majorHAnsi" w:eastAsia="Times New Roman" w:hAnsiTheme="majorHAnsi" w:cs="Times New Roman"/>
           <w:b/>
           <w:color w:val="000000"/>
-          <w:sz w:val="28"/>
           <w:lang w:val="en-US" w:eastAsia="ru-RU"/>
         </w:rPr>
       </w:pPr>
@@ -18,7 +17,6 @@
           <w:rFonts w:asciiTheme="majorHAnsi" w:eastAsia="Times New Roman" w:hAnsiTheme="majorHAnsi" w:cs="Times New Roman"/>
           <w:b/>
           <w:color w:val="000000"/>
-          <w:sz w:val="28"/>
           <w:lang w:val="en-US" w:eastAsia="ru-RU"/>
         </w:rPr>
         <w:t>RENOVATE: REGIONAL NETWORK OF AGENCIES FOR SUPPORT OF UNIVERSITY-BUSINESS COLLABORATION IN THE ICT FIELD</w:t>
@@ -1178,363 +1176,253 @@
       <w:pPr>
         <w:jc w:val="both"/>
         <w:rPr>
+          <w:rFonts w:asciiTheme="majorHAnsi" w:hAnsiTheme="majorHAnsi"/>
           <w:lang w:val="en-US"/>
         </w:rPr>
       </w:pPr>
       <w:r>
         <w:rPr>
+          <w:rFonts w:asciiTheme="majorHAnsi" w:hAnsiTheme="majorHAnsi"/>
           <w:lang w:val="en-US"/>
         </w:rPr>
-        <w:t>In the preparation phase of the project each partner university will establish the Academic Board that will be responsible for representation of university side in cooperation with ICT companies.</w:t>
-      </w:r>
-      <w:r>
-        <w:rPr>
+        <w:t>In the preparation phase of the project each partner university will establish the Academic Board that will be responsible for representation of university side in cooperation with ICT companies. At the kick-of meeting that will be held in Patras participants will acquaint with the project work plan, management and quality controlling systems, further activities. After that all Academic Boards’ staff will start working on university-employer relations research. At first the Boards will prepare the list of participating organizations in the project in spite of participating in the RENOVATE project institutions. Each partner country will form regional stakeholder teams for the best cooperation and coordination of work. List of involved organizations will be made in the form of report.</w:t>
+      </w:r>
+      <w:r>
+        <w:rPr>
+          <w:rFonts w:asciiTheme="majorHAnsi" w:hAnsiTheme="majorHAnsi"/>
           <w:lang w:val="en-US"/>
         </w:rPr>
         <w:t xml:space="preserve"> </w:t>
       </w:r>
       <w:r>
         <w:rPr>
+          <w:rFonts w:asciiTheme="majorHAnsi" w:hAnsiTheme="majorHAnsi"/>
           <w:lang w:val="en-US"/>
         </w:rPr>
-        <w:t xml:space="preserve">At the kick-of meeting that will be held in Patras participants will acquaint with the project work plan, management and quality controlling systems, further activities. After that all Academic Boards’ staff will start working on university-employer relations research. At first </w:t>
-      </w:r>
-      <w:r>
-        <w:rPr>
+        <w:t xml:space="preserve">Under the European supervision </w:t>
+      </w:r>
+      <w:r>
+        <w:rPr>
+          <w:rFonts w:asciiTheme="majorHAnsi" w:hAnsiTheme="majorHAnsi"/>
           <w:lang w:val="en-US"/>
         </w:rPr>
-        <w:t>the Boards</w:t>
-      </w:r>
-      <w:r>
-        <w:rPr>
+        <w:t>Boards</w:t>
+      </w:r>
+      <w:r>
+        <w:rPr>
+          <w:rFonts w:asciiTheme="majorHAnsi" w:hAnsiTheme="majorHAnsi"/>
           <w:lang w:val="en-US"/>
         </w:rPr>
-        <w:t xml:space="preserve"> will prepare the list of participating organizations in the project in spite of participating in the </w:t>
-      </w:r>
-      <w:r>
-        <w:rPr>
+        <w:t xml:space="preserve"> will study the subject of university-employers relations on EU and </w:t>
+      </w:r>
+      <w:r>
+        <w:rPr>
+          <w:rFonts w:asciiTheme="majorHAnsi" w:hAnsiTheme="majorHAnsi"/>
           <w:lang w:val="en-US"/>
         </w:rPr>
-        <w:t>RENOVATE</w:t>
-      </w:r>
-      <w:r>
-        <w:rPr>
+        <w:t>Asian</w:t>
+      </w:r>
+      <w:r>
+        <w:rPr>
+          <w:rFonts w:asciiTheme="majorHAnsi" w:hAnsiTheme="majorHAnsi"/>
           <w:lang w:val="en-US"/>
         </w:rPr>
-        <w:t xml:space="preserve"> project institutions.</w:t>
-      </w:r>
-      <w:r>
-        <w:rPr>
+        <w:t xml:space="preserve"> countries, make a deep analytical research of the area and prepare questionnaires for entrepreneurs on the needed graduates’ competences on the ICT </w:t>
+      </w:r>
+      <w:r>
+        <w:rPr>
+          <w:rFonts w:asciiTheme="majorHAnsi" w:hAnsiTheme="majorHAnsi"/>
+          <w:lang w:val="en-GB"/>
+        </w:rPr>
+        <w:t>labour</w:t>
+      </w:r>
+      <w:r>
+        <w:rPr>
+          <w:rFonts w:asciiTheme="majorHAnsi" w:hAnsiTheme="majorHAnsi"/>
           <w:lang w:val="en-US"/>
         </w:rPr>
-        <w:t xml:space="preserve"> Each partner country will form regional stakeholder teams for the best cooperation and coordination of work.</w:t>
-      </w:r>
-      <w:r>
-        <w:rPr>
+        <w:t xml:space="preserve"> market.</w:t>
+      </w:r>
+      <w:r>
+        <w:rPr>
+          <w:rFonts w:asciiTheme="majorHAnsi" w:hAnsiTheme="majorHAnsi"/>
           <w:lang w:val="en-US"/>
         </w:rPr>
         <w:t xml:space="preserve"> </w:t>
       </w:r>
       <w:r>
         <w:rPr>
+          <w:rFonts w:asciiTheme="majorHAnsi" w:hAnsiTheme="majorHAnsi"/>
           <w:lang w:val="en-US"/>
         </w:rPr>
-        <w:t>List of involved organizations will be made in the form of report.</w:t>
-      </w:r>
-      <w:r>
-        <w:rPr>
+        <w:t xml:space="preserve">At the closing stage of preparation phase </w:t>
+      </w:r>
+      <w:r>
+        <w:rPr>
+          <w:rFonts w:asciiTheme="majorHAnsi" w:hAnsiTheme="majorHAnsi"/>
           <w:lang w:val="en-US"/>
         </w:rPr>
+        <w:t>Boards</w:t>
+      </w:r>
+      <w:r>
+        <w:rPr>
+          <w:rFonts w:asciiTheme="majorHAnsi" w:hAnsiTheme="majorHAnsi"/>
+          <w:lang w:val="en-US"/>
+        </w:rPr>
+        <w:t xml:space="preserve"> will provide a </w:t>
+      </w:r>
+      <w:r>
+        <w:rPr>
+          <w:rFonts w:asciiTheme="majorHAnsi" w:hAnsiTheme="majorHAnsi"/>
+          <w:lang w:val="en-US"/>
+        </w:rPr>
+        <w:t>review</w:t>
+      </w:r>
+      <w:r>
+        <w:rPr>
+          <w:rFonts w:asciiTheme="majorHAnsi" w:hAnsiTheme="majorHAnsi"/>
+          <w:lang w:val="en-US"/>
+        </w:rPr>
+        <w:t xml:space="preserve"> of the</w:t>
+      </w:r>
+      <w:r>
+        <w:rPr>
+          <w:rFonts w:asciiTheme="majorHAnsi" w:hAnsiTheme="majorHAnsi"/>
+          <w:lang w:val="en-US"/>
+        </w:rPr>
         <w:t xml:space="preserve"> </w:t>
       </w:r>
       <w:r>
         <w:rPr>
+          <w:rFonts w:asciiTheme="majorHAnsi" w:hAnsiTheme="majorHAnsi"/>
           <w:lang w:val="en-US"/>
         </w:rPr>
-        <w:t xml:space="preserve">Under the European supervision </w:t>
-      </w:r>
-      <w:r>
-        <w:rPr>
+        <w:t>university-</w:t>
+      </w:r>
+      <w:r>
+        <w:rPr>
+          <w:rFonts w:asciiTheme="majorHAnsi" w:hAnsiTheme="majorHAnsi"/>
           <w:lang w:val="en-US"/>
         </w:rPr>
-        <w:t>Boards</w:t>
-      </w:r>
-      <w:r>
-        <w:rPr>
+        <w:t>business</w:t>
+      </w:r>
+      <w:r>
+        <w:rPr>
+          <w:rFonts w:asciiTheme="majorHAnsi" w:hAnsiTheme="majorHAnsi"/>
           <w:lang w:val="en-US"/>
         </w:rPr>
-        <w:t xml:space="preserve"> will study the subject of university-employers relations on EU and </w:t>
-      </w:r>
-      <w:r>
-        <w:rPr>
+        <w:t xml:space="preserve"> </w:t>
+      </w:r>
+      <w:r>
+        <w:rPr>
+          <w:rFonts w:asciiTheme="majorHAnsi" w:hAnsiTheme="majorHAnsi"/>
           <w:lang w:val="en-US"/>
         </w:rPr>
-        <w:t>Asian</w:t>
-      </w:r>
-      <w:r>
-        <w:rPr>
+        <w:t xml:space="preserve">collaboration </w:t>
+      </w:r>
+      <w:r>
+        <w:rPr>
+          <w:rFonts w:asciiTheme="majorHAnsi" w:hAnsiTheme="majorHAnsi"/>
           <w:lang w:val="en-US"/>
         </w:rPr>
-        <w:t xml:space="preserve"> countries, </w:t>
-      </w:r>
-      <w:r>
-        <w:rPr>
+        <w:t xml:space="preserve">in EU and </w:t>
+      </w:r>
+      <w:r>
+        <w:rPr>
+          <w:rFonts w:asciiTheme="majorHAnsi" w:hAnsiTheme="majorHAnsi"/>
           <w:lang w:val="en-US"/>
         </w:rPr>
-        <w:t>make a deep</w:t>
-      </w:r>
-      <w:r>
-        <w:rPr>
+        <w:t xml:space="preserve">Asian </w:t>
+      </w:r>
+      <w:r>
+        <w:rPr>
+          <w:rFonts w:asciiTheme="majorHAnsi" w:hAnsiTheme="majorHAnsi"/>
           <w:lang w:val="en-US"/>
         </w:rPr>
-        <w:t xml:space="preserve"> analytical research of the area and prepar</w:t>
-      </w:r>
-      <w:r>
-        <w:rPr>
-          <w:lang w:val="en-US"/>
-        </w:rPr>
-        <w:t>e</w:t>
-      </w:r>
-      <w:r>
-        <w:rPr>
-          <w:lang w:val="en-US"/>
+        <w:t xml:space="preserve">countries, elaborate a plan for relations changes and justify it according to European best practices. </w:t>
+      </w:r>
+    </w:p>
+    <w:p>
+      <w:pPr>
+        <w:spacing w:after="0" w:line="240" w:lineRule="auto"/>
+        <w:jc w:val="both"/>
+        <w:rPr>
+          <w:rFonts w:asciiTheme="majorHAnsi" w:eastAsia="Times New Roman" w:hAnsiTheme="majorHAnsi" w:cs="Times New Roman"/>
+          <w:color w:val="000000"/>
+          <w:lang w:val="en-US" w:eastAsia="ru-RU"/>
+        </w:rPr>
+      </w:pPr>
+    </w:p>
+    <w:p>
+      <w:pPr>
+        <w:spacing w:after="0" w:line="240" w:lineRule="auto"/>
+        <w:jc w:val="both"/>
+        <w:rPr>
+          <w:rFonts w:asciiTheme="majorHAnsi" w:eastAsia="Times New Roman" w:hAnsiTheme="majorHAnsi" w:cs="Times New Roman"/>
+          <w:color w:val="000000"/>
+          <w:lang w:val="en-US" w:eastAsia="ru-RU"/>
+        </w:rPr>
+      </w:pPr>
+    </w:p>
+    <w:p>
+      <w:pPr>
+        <w:spacing w:after="0" w:line="240" w:lineRule="auto"/>
+        <w:jc w:val="both"/>
+        <w:rPr>
+          <w:rFonts w:asciiTheme="majorHAnsi" w:eastAsia="Times New Roman" w:hAnsiTheme="majorHAnsi" w:cs="Times New Roman"/>
+          <w:color w:val="000000"/>
+          <w:lang w:val="en-US" w:eastAsia="ru-RU"/>
+        </w:rPr>
+      </w:pPr>
+      <w:proofErr w:type="gramStart"/>
+      <w:r>
+        <w:rPr>
+          <w:rFonts w:asciiTheme="majorHAnsi" w:eastAsia="Times New Roman" w:hAnsiTheme="majorHAnsi" w:cs="Times New Roman"/>
+          <w:color w:val="000000"/>
+          <w:lang w:val="en-US" w:eastAsia="ru-RU"/>
+        </w:rPr>
+        <w:t>WP 2.</w:t>
+      </w:r>
+      <w:proofErr w:type="gramEnd"/>
+      <w:r>
+        <w:rPr>
+          <w:rFonts w:asciiTheme="majorHAnsi" w:eastAsia="Times New Roman" w:hAnsiTheme="majorHAnsi" w:cs="Times New Roman"/>
+          <w:color w:val="000000"/>
+          <w:lang w:val="en-US" w:eastAsia="ru-RU"/>
+        </w:rPr>
+        <w:t xml:space="preserve"> Guidelines </w:t>
+      </w:r>
+      <w:r>
+        <w:rPr>
+          <w:rFonts w:asciiTheme="majorHAnsi" w:eastAsia="Times New Roman" w:hAnsiTheme="majorHAnsi" w:cs="Times New Roman"/>
+          <w:color w:val="000000"/>
+          <w:lang w:val="en-US" w:eastAsia="ru-RU"/>
+        </w:rPr>
+        <w:t>for the</w:t>
+      </w:r>
+      <w:r>
+        <w:rPr>
+          <w:rFonts w:asciiTheme="majorHAnsi" w:eastAsia="Times New Roman" w:hAnsiTheme="majorHAnsi" w:cs="Times New Roman"/>
+          <w:color w:val="000000"/>
+          <w:lang w:val="en-US" w:eastAsia="ru-RU"/>
+        </w:rPr>
+        <w:t xml:space="preserve"> University</w:t>
+      </w:r>
+      <w:r>
+        <w:rPr>
+          <w:rFonts w:asciiTheme="majorHAnsi" w:eastAsia="Times New Roman" w:hAnsiTheme="majorHAnsi" w:cs="Times New Roman"/>
+          <w:color w:val="000000"/>
+          <w:lang w:val="en-US" w:eastAsia="ru-RU"/>
         </w:rPr>
         <w:t xml:space="preserve"> </w:t>
       </w:r>
       <w:r>
         <w:rPr>
-          <w:lang w:val="en-US"/>
-        </w:rPr>
-        <w:t>questionnaires for</w:t>
-      </w:r>
-      <w:r>
-        <w:rPr>
-          <w:lang w:val="en-US"/>
-        </w:rPr>
-        <w:t xml:space="preserve"> entrepreneurs on the needed graduates’ competences</w:t>
-      </w:r>
-      <w:r>
-        <w:rPr>
-          <w:lang w:val="en-US"/>
-        </w:rPr>
-        <w:t xml:space="preserve"> on the ICT </w:t>
-      </w:r>
-      <w:r>
-        <w:rPr>
-          <w:lang w:val="en-GB"/>
-        </w:rPr>
-        <w:t>labour</w:t>
-      </w:r>
-      <w:r>
-        <w:rPr>
-          <w:lang w:val="en-US"/>
-        </w:rPr>
-        <w:t xml:space="preserve"> market</w:t>
-      </w:r>
-      <w:r>
-        <w:rPr>
-          <w:lang w:val="en-US"/>
-        </w:rPr>
-        <w:t>.</w:t>
-      </w:r>
-      <w:r>
-        <w:rPr>
-          <w:lang w:val="en-US"/>
-        </w:rPr>
-        <w:t xml:space="preserve"> </w:t>
-      </w:r>
-      <w:r>
-        <w:rPr>
-          <w:lang w:val="en-US"/>
-        </w:rPr>
-        <w:t xml:space="preserve">At the closing stage of preparation phase </w:t>
-      </w:r>
-      <w:r>
-        <w:rPr>
-          <w:lang w:val="en-US"/>
-        </w:rPr>
-        <w:t>Boards</w:t>
-      </w:r>
-      <w:r>
-        <w:rPr>
-          <w:lang w:val="en-US"/>
-        </w:rPr>
-        <w:t xml:space="preserve"> will provide a </w:t>
-      </w:r>
-      <w:r>
-        <w:rPr>
-          <w:lang w:val="en-US"/>
-        </w:rPr>
-        <w:t>review</w:t>
-      </w:r>
-      <w:r>
-        <w:rPr>
-          <w:lang w:val="en-US"/>
-        </w:rPr>
-        <w:t xml:space="preserve"> of the</w:t>
-      </w:r>
-      <w:r>
-        <w:rPr>
-          <w:lang w:val="en-US"/>
-        </w:rPr>
-        <w:t xml:space="preserve"> </w:t>
-      </w:r>
-      <w:r>
-        <w:rPr>
-          <w:lang w:val="en-US"/>
-        </w:rPr>
-        <w:t>university-</w:t>
-      </w:r>
-      <w:r>
-        <w:rPr>
-          <w:lang w:val="en-US"/>
-        </w:rPr>
-        <w:t>business</w:t>
-      </w:r>
-      <w:r>
-        <w:rPr>
-          <w:lang w:val="en-US"/>
-        </w:rPr>
-        <w:t xml:space="preserve"> </w:t>
-      </w:r>
-      <w:r>
-        <w:rPr>
-          <w:lang w:val="en-US"/>
-        </w:rPr>
-        <w:t xml:space="preserve">collaboration </w:t>
-      </w:r>
-      <w:r>
-        <w:rPr>
-          <w:lang w:val="en-US"/>
-        </w:rPr>
-        <w:t xml:space="preserve">in EU and </w:t>
-      </w:r>
-      <w:r>
-        <w:rPr>
-          <w:lang w:val="en-US"/>
-        </w:rPr>
-        <w:t xml:space="preserve">Asian </w:t>
-      </w:r>
-      <w:r>
-        <w:rPr>
-          <w:lang w:val="en-US"/>
-        </w:rPr>
-        <w:t xml:space="preserve">countries, elaborate a plan for relations changes and justify it according to European best practices. </w:t>
-      </w:r>
-    </w:p>
-    <w:p>
-      <w:pPr>
-        <w:spacing w:after="0" w:line="240" w:lineRule="auto"/>
-        <w:jc w:val="both"/>
-        <w:rPr>
-          <w:rFonts w:asciiTheme="majorHAnsi" w:eastAsia="Times New Roman" w:hAnsiTheme="majorHAnsi" w:cs="Times New Roman"/>
-          <w:color w:val="000000"/>
-          <w:lang w:val="en-US" w:eastAsia="ru-RU"/>
-        </w:rPr>
-      </w:pPr>
-    </w:p>
-    <w:p>
-      <w:pPr>
-        <w:spacing w:after="0" w:line="240" w:lineRule="auto"/>
-        <w:jc w:val="both"/>
-        <w:rPr>
-          <w:rFonts w:asciiTheme="majorHAnsi" w:eastAsia="Times New Roman" w:hAnsiTheme="majorHAnsi" w:cs="Times New Roman"/>
-          <w:color w:val="000000"/>
-          <w:lang w:val="en-US" w:eastAsia="ru-RU"/>
-        </w:rPr>
-      </w:pPr>
-    </w:p>
-    <w:p>
-      <w:pPr>
-        <w:spacing w:after="0" w:line="240" w:lineRule="auto"/>
-        <w:jc w:val="both"/>
-        <w:rPr>
-          <w:rFonts w:asciiTheme="majorHAnsi" w:eastAsia="Times New Roman" w:hAnsiTheme="majorHAnsi" w:cs="Times New Roman"/>
-          <w:color w:val="000000"/>
-          <w:lang w:val="en-US" w:eastAsia="ru-RU"/>
-        </w:rPr>
-      </w:pPr>
-      <w:proofErr w:type="gramStart"/>
-      <w:r>
-        <w:rPr>
-          <w:rFonts w:asciiTheme="majorHAnsi" w:eastAsia="Times New Roman" w:hAnsiTheme="majorHAnsi" w:cs="Times New Roman"/>
-          <w:color w:val="000000"/>
-          <w:lang w:val="en-US" w:eastAsia="ru-RU"/>
-        </w:rPr>
-        <w:t>WP 2.</w:t>
-      </w:r>
-      <w:proofErr w:type="gramEnd"/>
-      <w:r>
-        <w:rPr>
-          <w:rFonts w:asciiTheme="majorHAnsi" w:eastAsia="Times New Roman" w:hAnsiTheme="majorHAnsi" w:cs="Times New Roman"/>
-          <w:color w:val="000000"/>
-          <w:lang w:val="en-US" w:eastAsia="ru-RU"/>
-        </w:rPr>
-        <w:t xml:space="preserve"> Guidelines </w:t>
-      </w:r>
-      <w:r>
-        <w:rPr>
-          <w:rFonts w:asciiTheme="majorHAnsi" w:eastAsia="Times New Roman" w:hAnsiTheme="majorHAnsi" w:cs="Times New Roman"/>
-          <w:color w:val="000000"/>
-          <w:lang w:val="en-US" w:eastAsia="ru-RU"/>
-        </w:rPr>
-        <w:t>for the</w:t>
-      </w:r>
-      <w:r>
-        <w:rPr>
-          <w:rFonts w:asciiTheme="majorHAnsi" w:eastAsia="Times New Roman" w:hAnsiTheme="majorHAnsi" w:cs="Times New Roman"/>
-          <w:color w:val="000000"/>
-          <w:lang w:val="en-US" w:eastAsia="ru-RU"/>
-        </w:rPr>
-        <w:t xml:space="preserve"> University</w:t>
-      </w:r>
-      <w:r>
-        <w:rPr>
-          <w:rFonts w:asciiTheme="majorHAnsi" w:eastAsia="Times New Roman" w:hAnsiTheme="majorHAnsi" w:cs="Times New Roman"/>
-          <w:color w:val="000000"/>
-          <w:lang w:val="en-US" w:eastAsia="ru-RU"/>
-        </w:rPr>
-        <w:t xml:space="preserve"> </w:t>
-      </w:r>
-      <w:r>
-        <w:rPr>
-          <w:rFonts w:asciiTheme="majorHAnsi" w:eastAsia="Times New Roman" w:hAnsiTheme="majorHAnsi" w:cs="Times New Roman"/>
-          <w:color w:val="000000"/>
-          <w:lang w:val="en-US" w:eastAsia="ru-RU"/>
-        </w:rPr>
-        <w:t>Departments on Relations with</w:t>
-      </w:r>
-      <w:r>
-        <w:rPr>
-          <w:rFonts w:asciiTheme="majorHAnsi" w:eastAsia="Times New Roman" w:hAnsiTheme="majorHAnsi" w:cs="Times New Roman"/>
-          <w:color w:val="000000"/>
-          <w:lang w:val="en-US" w:eastAsia="ru-RU"/>
-        </w:rPr>
-        <w:t xml:space="preserve"> </w:t>
-      </w:r>
-      <w:r>
-        <w:rPr>
-          <w:rFonts w:asciiTheme="majorHAnsi" w:eastAsia="Times New Roman" w:hAnsiTheme="majorHAnsi" w:cs="Times New Roman"/>
-          <w:color w:val="000000"/>
-          <w:lang w:val="en-US" w:eastAsia="ru-RU"/>
-        </w:rPr>
-        <w:t>E</w:t>
-      </w:r>
-      <w:r>
-        <w:rPr>
-          <w:rFonts w:asciiTheme="majorHAnsi" w:eastAsia="Times New Roman" w:hAnsiTheme="majorHAnsi" w:cs="Times New Roman"/>
-          <w:color w:val="000000"/>
-          <w:lang w:val="en-US" w:eastAsia="ru-RU"/>
-        </w:rPr>
-        <w:t xml:space="preserve">mployers </w:t>
-      </w:r>
-      <w:r>
-        <w:rPr>
-          <w:rFonts w:asciiTheme="majorHAnsi" w:eastAsia="Times New Roman" w:hAnsiTheme="majorHAnsi" w:cs="Times New Roman"/>
-          <w:color w:val="000000"/>
-          <w:lang w:val="en-US" w:eastAsia="ru-RU"/>
-        </w:rPr>
-        <w:t>(RED)</w:t>
+          <w:rFonts w:asciiTheme="majorHAnsi" w:eastAsia="Times New Roman" w:hAnsiTheme="majorHAnsi" w:cs="Times New Roman"/>
+          <w:color w:val="000000"/>
+          <w:lang w:val="en-US" w:eastAsia="ru-RU"/>
+        </w:rPr>
+        <w:t>Departments on Relations with Employers (RED)</w:t>
       </w:r>
     </w:p>
     <w:p>
@@ -1705,15 +1593,7 @@
           <w:color w:val="000000"/>
           <w:lang w:val="en-US" w:eastAsia="ru-RU"/>
         </w:rPr>
-        <w:t xml:space="preserve"> for REDs and </w:t>
-      </w:r>
-      <w:r>
-        <w:rPr>
-          <w:rFonts w:asciiTheme="majorHAnsi" w:eastAsia="Times New Roman" w:hAnsiTheme="majorHAnsi" w:cs="Times New Roman"/>
-          <w:color w:val="000000"/>
-          <w:lang w:val="en-US" w:eastAsia="ru-RU"/>
-        </w:rPr>
-        <w:t>Regulations for National Coordination Agencies</w:t>
+        <w:t xml:space="preserve"> for REDs and Regulations for National Coordination Agencies</w:t>
       </w:r>
     </w:p>
     <w:p>
@@ -1784,149 +1664,160 @@
       <w:pPr>
         <w:jc w:val="both"/>
         <w:rPr>
-          <w:lang w:val="en-GB"/>
-        </w:rPr>
-      </w:pPr>
-      <w:r>
-        <w:rPr>
+          <w:rFonts w:asciiTheme="majorHAnsi" w:hAnsiTheme="majorHAnsi"/>
+          <w:lang w:val="en-GB"/>
+        </w:rPr>
+      </w:pPr>
+      <w:r>
+        <w:rPr>
+          <w:rFonts w:asciiTheme="majorHAnsi" w:hAnsiTheme="majorHAnsi"/>
           <w:lang w:val="en-GB"/>
         </w:rPr>
         <w:t xml:space="preserve">Relying on the </w:t>
       </w:r>
       <w:r>
         <w:rPr>
+          <w:rFonts w:asciiTheme="majorHAnsi" w:hAnsiTheme="majorHAnsi"/>
           <w:lang w:val="en-GB"/>
         </w:rPr>
         <w:t>deep analysis</w:t>
       </w:r>
       <w:r>
         <w:rPr>
+          <w:rFonts w:asciiTheme="majorHAnsi" w:hAnsiTheme="majorHAnsi"/>
           <w:lang w:val="en-GB"/>
         </w:rPr>
         <w:t xml:space="preserve"> results</w:t>
       </w:r>
       <w:r>
         <w:rPr>
+          <w:rFonts w:asciiTheme="majorHAnsi" w:hAnsiTheme="majorHAnsi"/>
           <w:lang w:val="en-GB"/>
         </w:rPr>
         <w:t>, polling of regional stakeholder teams</w:t>
       </w:r>
       <w:r>
         <w:rPr>
+          <w:rFonts w:asciiTheme="majorHAnsi" w:hAnsiTheme="majorHAnsi"/>
           <w:lang w:val="en-GB"/>
         </w:rPr>
         <w:t xml:space="preserve"> and </w:t>
       </w:r>
       <w:r>
         <w:rPr>
+          <w:rFonts w:asciiTheme="majorHAnsi" w:hAnsiTheme="majorHAnsi"/>
           <w:lang w:val="en-GB"/>
         </w:rPr>
         <w:t>general</w:t>
       </w:r>
       <w:r>
         <w:rPr>
+          <w:rFonts w:asciiTheme="majorHAnsi" w:hAnsiTheme="majorHAnsi"/>
           <w:lang w:val="en-GB"/>
         </w:rPr>
         <w:t xml:space="preserve"> plan of university-</w:t>
       </w:r>
       <w:r>
         <w:rPr>
+          <w:rFonts w:asciiTheme="majorHAnsi" w:hAnsiTheme="majorHAnsi"/>
           <w:lang w:val="en-GB"/>
         </w:rPr>
         <w:t>business</w:t>
       </w:r>
       <w:r>
         <w:rPr>
+          <w:rFonts w:asciiTheme="majorHAnsi" w:hAnsiTheme="majorHAnsi"/>
           <w:lang w:val="en-GB"/>
         </w:rPr>
         <w:t xml:space="preserve"> relations improvement one university from each partner country will elaborate a draft version of guidelines </w:t>
       </w:r>
       <w:r>
         <w:rPr>
+          <w:rFonts w:asciiTheme="majorHAnsi" w:hAnsiTheme="majorHAnsi"/>
           <w:lang w:val="en-GB"/>
         </w:rPr>
         <w:t xml:space="preserve">for the REDs </w:t>
       </w:r>
       <w:r>
         <w:rPr>
+          <w:rFonts w:asciiTheme="majorHAnsi" w:hAnsiTheme="majorHAnsi"/>
           <w:lang w:val="en-GB"/>
         </w:rPr>
         <w:t xml:space="preserve">on </w:t>
       </w:r>
       <w:r>
         <w:rPr>
+          <w:rFonts w:asciiTheme="majorHAnsi" w:hAnsiTheme="majorHAnsi"/>
           <w:lang w:val="en-GB"/>
         </w:rPr>
         <w:t>“</w:t>
       </w:r>
       <w:r>
         <w:rPr>
+          <w:rFonts w:asciiTheme="majorHAnsi" w:hAnsiTheme="majorHAnsi"/>
           <w:lang w:val="en-GB"/>
         </w:rPr>
         <w:t>University</w:t>
       </w:r>
       <w:r>
         <w:rPr>
+          <w:rFonts w:asciiTheme="majorHAnsi" w:hAnsiTheme="majorHAnsi"/>
           <w:lang w:val="en-GB"/>
         </w:rPr>
         <w:t>-Business”</w:t>
       </w:r>
       <w:r>
         <w:rPr>
+          <w:rFonts w:asciiTheme="majorHAnsi" w:hAnsiTheme="majorHAnsi"/>
           <w:lang w:val="en-GB"/>
         </w:rPr>
         <w:t xml:space="preserve"> cooperation between academic staff and </w:t>
       </w:r>
       <w:r>
         <w:rPr>
+          <w:rFonts w:asciiTheme="majorHAnsi" w:hAnsiTheme="majorHAnsi"/>
           <w:lang w:val="en-GB"/>
         </w:rPr>
         <w:t>labour</w:t>
       </w:r>
       <w:r>
         <w:rPr>
+          <w:rFonts w:asciiTheme="majorHAnsi" w:hAnsiTheme="majorHAnsi"/>
           <w:lang w:val="en-GB"/>
         </w:rPr>
         <w:t xml:space="preserve"> market representatives</w:t>
       </w:r>
       <w:r>
         <w:rPr>
+          <w:rFonts w:asciiTheme="majorHAnsi" w:hAnsiTheme="majorHAnsi"/>
           <w:lang w:val="en-GB"/>
         </w:rPr>
         <w:t xml:space="preserve"> by Academic Boards</w:t>
       </w:r>
       <w:r>
         <w:rPr>
-          <w:lang w:val="en-GB"/>
-        </w:rPr>
-        <w:t xml:space="preserve">. Workshop on </w:t>
-      </w:r>
-      <w:r>
-        <w:rPr>
-          <w:lang w:val="en-GB"/>
-        </w:rPr>
-        <w:t>discussion</w:t>
-      </w:r>
-      <w:r>
-        <w:rPr>
-          <w:lang w:val="en-GB"/>
-        </w:rPr>
-        <w:t xml:space="preserve"> of elaborated guidelines</w:t>
-      </w:r>
-      <w:r>
-        <w:rPr>
+          <w:rFonts w:asciiTheme="majorHAnsi" w:hAnsiTheme="majorHAnsi"/>
+          <w:lang w:val="en-GB"/>
+        </w:rPr>
+        <w:t>. Workshop on discussion of elaborated guidelines</w:t>
+      </w:r>
+      <w:r>
+        <w:rPr>
+          <w:rFonts w:asciiTheme="majorHAnsi" w:hAnsiTheme="majorHAnsi"/>
           <w:lang w:val="en-GB"/>
         </w:rPr>
         <w:t xml:space="preserve"> and regulations for National Coordination Agencies on University-Business Cooperation</w:t>
       </w:r>
       <w:r>
         <w:rPr>
+          <w:rFonts w:asciiTheme="majorHAnsi" w:hAnsiTheme="majorHAnsi"/>
           <w:lang w:val="en-GB"/>
         </w:rPr>
         <w:t xml:space="preserve"> will be held in </w:t>
       </w:r>
       <w:r>
         <w:rPr>
+          <w:rFonts w:asciiTheme="majorHAnsi" w:hAnsiTheme="majorHAnsi"/>
           <w:highlight w:val="yellow"/>
           <w:lang w:val="en-GB"/>
         </w:rPr>
@@ -1934,78 +1825,77 @@
       </w:r>
       <w:r>
         <w:rPr>
+          <w:rFonts w:asciiTheme="majorHAnsi" w:hAnsiTheme="majorHAnsi"/>
           <w:lang w:val="en-GB"/>
         </w:rPr>
         <w:t>.</w:t>
       </w:r>
       <w:r>
         <w:rPr>
+          <w:rFonts w:asciiTheme="majorHAnsi" w:hAnsiTheme="majorHAnsi"/>
           <w:lang w:val="en-GB"/>
         </w:rPr>
         <w:t xml:space="preserve"> Also there will be several online conferences on each life stage of the guideline development.</w:t>
       </w:r>
       <w:r>
         <w:rPr>
-          <w:lang w:val="en-GB"/>
-        </w:rPr>
-        <w:t xml:space="preserve"> With </w:t>
-      </w:r>
-      <w:r>
-        <w:rPr>
-          <w:lang w:val="en-GB"/>
-        </w:rPr>
-        <w:t>close collaboration</w:t>
-      </w:r>
-      <w:r>
-        <w:rPr>
-          <w:lang w:val="en-GB"/>
-        </w:rPr>
-        <w:t xml:space="preserve"> of university staff and participating organizations list of changes according to national priority of each </w:t>
-      </w:r>
-      <w:r>
-        <w:rPr>
+          <w:rFonts w:asciiTheme="majorHAnsi" w:hAnsiTheme="majorHAnsi"/>
+          <w:lang w:val="en-GB"/>
+        </w:rPr>
+        <w:t xml:space="preserve"> With close collaboration of university staff and participating organizations list of changes according to national priority of each </w:t>
+      </w:r>
+      <w:r>
+        <w:rPr>
+          <w:rFonts w:asciiTheme="majorHAnsi" w:hAnsiTheme="majorHAnsi"/>
           <w:lang w:val="en-US"/>
         </w:rPr>
         <w:t xml:space="preserve">Asian </w:t>
       </w:r>
       <w:r>
         <w:rPr>
+          <w:rFonts w:asciiTheme="majorHAnsi" w:hAnsiTheme="majorHAnsi"/>
           <w:lang w:val="en-GB"/>
         </w:rPr>
         <w:t>country will be compiled and justify by European partners. Universities responsible for guidelines elaboration will improve drafts according to results of the workshop</w:t>
       </w:r>
       <w:r>
         <w:rPr>
+          <w:rFonts w:asciiTheme="majorHAnsi" w:hAnsiTheme="majorHAnsi"/>
           <w:lang w:val="en-GB"/>
         </w:rPr>
         <w:t xml:space="preserve"> and online conferences</w:t>
       </w:r>
       <w:r>
         <w:rPr>
+          <w:rFonts w:asciiTheme="majorHAnsi" w:hAnsiTheme="majorHAnsi"/>
           <w:lang w:val="en-GB"/>
         </w:rPr>
         <w:t>. Final versions</w:t>
       </w:r>
       <w:r>
         <w:rPr>
+          <w:rFonts w:asciiTheme="majorHAnsi" w:hAnsiTheme="majorHAnsi"/>
           <w:lang w:val="en-GB"/>
         </w:rPr>
         <w:t xml:space="preserve"> of guidelines and regulations</w:t>
       </w:r>
       <w:r>
         <w:rPr>
+          <w:rFonts w:asciiTheme="majorHAnsi" w:hAnsiTheme="majorHAnsi"/>
           <w:lang w:val="en-GB"/>
         </w:rPr>
         <w:t xml:space="preserve"> will be approved by consortium and Quality Control Commission. Each university which have taken part in guidelines elaboration will </w:t>
       </w:r>
       <w:r>
         <w:rPr>
+          <w:rFonts w:asciiTheme="majorHAnsi" w:hAnsiTheme="majorHAnsi"/>
           <w:lang w:val="en-GB"/>
         </w:rPr>
         <w:t>present the cooperation programme in National Ministries</w:t>
       </w:r>
       <w:r>
         <w:rPr>
+          <w:rFonts w:asciiTheme="majorHAnsi" w:hAnsiTheme="majorHAnsi"/>
           <w:lang w:val="en-GB"/>
         </w:rPr>
         <w:t xml:space="preserve">. </w:t>
@@ -2050,7 +1940,6 @@
           <w:color w:val="000000"/>
           <w:lang w:val="en-US" w:eastAsia="ru-RU"/>
         </w:rPr>
-        <w:lastRenderedPageBreak/>
         <w:t>WP 3.</w:t>
       </w:r>
       <w:proofErr w:type="gramEnd"/>
@@ -2076,15 +1965,7 @@
           <w:color w:val="000000"/>
           <w:lang w:val="en-US" w:eastAsia="ru-RU"/>
         </w:rPr>
-        <w:t>oordination</w:t>
-      </w:r>
-      <w:r>
-        <w:rPr>
-          <w:rFonts w:asciiTheme="majorHAnsi" w:eastAsia="Times New Roman" w:hAnsiTheme="majorHAnsi" w:cs="Times New Roman"/>
-          <w:color w:val="000000"/>
-          <w:lang w:val="en-US" w:eastAsia="ru-RU"/>
-        </w:rPr>
-        <w:t xml:space="preserve"> </w:t>
+        <w:t xml:space="preserve">oordination </w:t>
       </w:r>
       <w:r>
         <w:rPr>
@@ -2213,15 +2094,7 @@
           <w:color w:val="000000"/>
           <w:lang w:val="en-US" w:eastAsia="ru-RU"/>
         </w:rPr>
-        <w:t>gencies on university-business relations in ICT establishment (</w:t>
-      </w:r>
-      <w:r>
-        <w:rPr>
-          <w:rFonts w:asciiTheme="majorHAnsi" w:eastAsia="Times New Roman" w:hAnsiTheme="majorHAnsi" w:cs="Times New Roman"/>
-          <w:color w:val="000000"/>
-          <w:lang w:val="en-US" w:eastAsia="ru-RU"/>
-        </w:rPr>
-        <w:t>UB</w:t>
+        <w:t>gencies on university-business relations in ICT establishment (UB</w:t>
       </w:r>
       <w:r>
         <w:rPr>
@@ -2237,15 +2110,7 @@
           <w:color w:val="000000"/>
           <w:lang w:val="en-US" w:eastAsia="ru-RU"/>
         </w:rPr>
-        <w:t>A</w:t>
-      </w:r>
-      <w:r>
-        <w:rPr>
-          <w:rFonts w:asciiTheme="majorHAnsi" w:eastAsia="Times New Roman" w:hAnsiTheme="majorHAnsi" w:cs="Times New Roman"/>
-          <w:color w:val="000000"/>
-          <w:lang w:val="en-US" w:eastAsia="ru-RU"/>
-        </w:rPr>
-        <w:t>)</w:t>
+        <w:t>A)</w:t>
       </w:r>
     </w:p>
     <w:p>
@@ -2392,57 +2257,35 @@
       <w:pPr>
         <w:jc w:val="both"/>
         <w:rPr>
-          <w:lang w:val="en-GB"/>
-        </w:rPr>
-      </w:pPr>
-      <w:r>
-        <w:rPr>
-          <w:lang w:val="en-GB"/>
-        </w:rPr>
-        <w:t xml:space="preserve">For the better collaboration of universities and employers in </w:t>
-      </w:r>
-      <w:r>
-        <w:rPr>
-          <w:lang w:val="en-GB"/>
-        </w:rPr>
-        <w:t>Chine</w:t>
-      </w:r>
-      <w:r>
-        <w:rPr>
-          <w:lang w:val="en-GB"/>
-        </w:rPr>
-        <w:t xml:space="preserve">, Kyrgyzstan, Tajikistan and Kazakhstan </w:t>
-      </w:r>
-      <w:r>
-        <w:rPr>
-          <w:rFonts w:asciiTheme="majorHAnsi" w:eastAsia="Times New Roman" w:hAnsiTheme="majorHAnsi" w:cs="Times New Roman"/>
-          <w:color w:val="000000"/>
-          <w:lang w:val="en-US" w:eastAsia="ru-RU"/>
-        </w:rPr>
-        <w:t>National Coordination A</w:t>
-      </w:r>
-      <w:r>
-        <w:rPr>
-          <w:rFonts w:asciiTheme="majorHAnsi" w:eastAsia="Times New Roman" w:hAnsiTheme="majorHAnsi" w:cs="Times New Roman"/>
-          <w:color w:val="000000"/>
-          <w:lang w:val="en-US" w:eastAsia="ru-RU"/>
-        </w:rPr>
-        <w:t>gencies on university-business relations in ICT</w:t>
-      </w:r>
-      <w:r>
-        <w:rPr>
-          <w:lang w:val="en-GB"/>
-        </w:rPr>
-        <w:t xml:space="preserve"> </w:t>
-      </w:r>
-      <w:r>
-        <w:rPr>
-          <w:lang w:val="en-GB"/>
-        </w:rPr>
-        <w:t xml:space="preserve">will be established in </w:t>
-      </w:r>
-      <w:r>
-        <w:rPr>
+          <w:rFonts w:asciiTheme="majorHAnsi" w:hAnsiTheme="majorHAnsi"/>
+          <w:lang w:val="en-GB"/>
+        </w:rPr>
+      </w:pPr>
+      <w:r>
+        <w:rPr>
+          <w:rFonts w:asciiTheme="majorHAnsi" w:hAnsiTheme="majorHAnsi"/>
+          <w:lang w:val="en-GB"/>
+        </w:rPr>
+        <w:t xml:space="preserve">For the better collaboration of universities and employers in Chine, Kyrgyzstan, Tajikistan and Kazakhstan </w:t>
+      </w:r>
+      <w:r>
+        <w:rPr>
+          <w:rFonts w:asciiTheme="majorHAnsi" w:eastAsia="Times New Roman" w:hAnsiTheme="majorHAnsi" w:cs="Times New Roman"/>
+          <w:color w:val="000000"/>
+          <w:lang w:val="en-US" w:eastAsia="ru-RU"/>
+        </w:rPr>
+        <w:t>National Coordination Agencies on university-business relations in ICT</w:t>
+      </w:r>
+      <w:r>
+        <w:rPr>
+          <w:rFonts w:asciiTheme="majorHAnsi" w:hAnsiTheme="majorHAnsi"/>
+          <w:lang w:val="en-GB"/>
+        </w:rPr>
+        <w:t xml:space="preserve"> will be established in </w:t>
+      </w:r>
+      <w:r>
+        <w:rPr>
+          <w:rFonts w:asciiTheme="majorHAnsi" w:hAnsiTheme="majorHAnsi"/>
           <w:bCs/>
           <w:lang w:val="en-US"/>
         </w:rPr>
@@ -2450,6 +2293,7 @@
       </w:r>
       <w:r>
         <w:rPr>
+          <w:rFonts w:asciiTheme="majorHAnsi" w:hAnsiTheme="majorHAnsi"/>
           <w:lang w:val="en-GB"/>
         </w:rPr>
         <w:t xml:space="preserve">, Bishkek, Dushanbe and Almaty. Corresponding representative universities will contribute a work plan of </w:t>
@@ -2460,36 +2304,32 @@
           <w:color w:val="000000"/>
           <w:lang w:val="en-US" w:eastAsia="ru-RU"/>
         </w:rPr>
-        <w:t>UBNA</w:t>
-      </w:r>
-      <w:r>
-        <w:rPr>
-          <w:rFonts w:asciiTheme="majorHAnsi" w:eastAsia="Times New Roman" w:hAnsiTheme="majorHAnsi" w:cs="Times New Roman"/>
-          <w:color w:val="000000"/>
-          <w:lang w:val="en-US" w:eastAsia="ru-RU"/>
-        </w:rPr>
-        <w:t>s</w:t>
-      </w:r>
-      <w:r>
-        <w:rPr>
+        <w:t>UBNAs</w:t>
+      </w:r>
+      <w:r>
+        <w:rPr>
+          <w:rFonts w:asciiTheme="majorHAnsi" w:hAnsiTheme="majorHAnsi"/>
           <w:lang w:val="en-GB"/>
         </w:rPr>
         <w:t xml:space="preserve">. Administrative staff will be selected for the National </w:t>
       </w:r>
       <w:r>
         <w:rPr>
+          <w:rFonts w:asciiTheme="majorHAnsi" w:hAnsiTheme="majorHAnsi"/>
           <w:lang w:val="en-GB"/>
         </w:rPr>
         <w:t>Agencies</w:t>
       </w:r>
       <w:r>
         <w:rPr>
+          <w:rFonts w:asciiTheme="majorHAnsi" w:hAnsiTheme="majorHAnsi"/>
           <w:lang w:val="en-GB"/>
         </w:rPr>
         <w:t xml:space="preserve">. </w:t>
       </w:r>
       <w:r>
         <w:rPr>
+          <w:rFonts w:asciiTheme="majorHAnsi" w:hAnsiTheme="majorHAnsi"/>
           <w:highlight w:val="yellow"/>
           <w:lang w:val="en-GB"/>
         </w:rPr>
@@ -2497,18 +2337,21 @@
       </w:r>
       <w:r>
         <w:rPr>
+          <w:rFonts w:asciiTheme="majorHAnsi" w:hAnsiTheme="majorHAnsi"/>
           <w:lang w:val="en-GB"/>
         </w:rPr>
         <w:t xml:space="preserve"> will hold weekly retraining courses for the selected staff from </w:t>
       </w:r>
       <w:r>
         <w:rPr>
+          <w:rFonts w:asciiTheme="majorHAnsi" w:hAnsiTheme="majorHAnsi"/>
           <w:lang w:val="en-GB"/>
         </w:rPr>
         <w:t>Asian</w:t>
       </w:r>
       <w:r>
         <w:rPr>
+          <w:rFonts w:asciiTheme="majorHAnsi" w:hAnsiTheme="majorHAnsi"/>
           <w:lang w:val="en-GB"/>
         </w:rPr>
         <w:t xml:space="preserve"> universities. After retraining </w:t>
@@ -2523,12 +2366,14 @@
       </w:r>
       <w:r>
         <w:rPr>
+          <w:rFonts w:asciiTheme="majorHAnsi" w:hAnsiTheme="majorHAnsi"/>
           <w:lang w:val="en-GB"/>
         </w:rPr>
         <w:t>’ staff will be able to make cooperation between educational institutions and organizations, provide consulting services for students and graduates</w:t>
       </w:r>
       <w:r>
         <w:rPr>
+          <w:rFonts w:asciiTheme="majorHAnsi" w:hAnsiTheme="majorHAnsi"/>
           <w:lang w:val="en-GB"/>
         </w:rPr>
         <w:t xml:space="preserve"> and coordination of </w:t>
@@ -2536,6 +2381,7 @@
       <w:proofErr w:type="spellStart"/>
       <w:r>
         <w:rPr>
+          <w:rFonts w:asciiTheme="majorHAnsi" w:hAnsiTheme="majorHAnsi"/>
           <w:lang w:val="en-GB"/>
         </w:rPr>
         <w:t>REDs’</w:t>
@@ -2543,30 +2389,35 @@
       <w:proofErr w:type="spellEnd"/>
       <w:r>
         <w:rPr>
+          <w:rFonts w:asciiTheme="majorHAnsi" w:hAnsiTheme="majorHAnsi"/>
           <w:lang w:val="en-GB"/>
         </w:rPr>
         <w:t xml:space="preserve"> work</w:t>
       </w:r>
       <w:r>
         <w:rPr>
+          <w:rFonts w:asciiTheme="majorHAnsi" w:hAnsiTheme="majorHAnsi"/>
           <w:lang w:val="en-GB"/>
         </w:rPr>
         <w:t xml:space="preserve">. National </w:t>
       </w:r>
       <w:r>
         <w:rPr>
+          <w:rFonts w:asciiTheme="majorHAnsi" w:hAnsiTheme="majorHAnsi"/>
           <w:lang w:val="en-GB"/>
         </w:rPr>
         <w:t>Coordination Agencies</w:t>
       </w:r>
       <w:r>
         <w:rPr>
+          <w:rFonts w:asciiTheme="majorHAnsi" w:hAnsiTheme="majorHAnsi"/>
           <w:lang w:val="en-GB"/>
         </w:rPr>
         <w:t xml:space="preserve"> will </w:t>
       </w:r>
       <w:r>
         <w:rPr>
+          <w:rFonts w:asciiTheme="majorHAnsi" w:hAnsiTheme="majorHAnsi"/>
           <w:lang w:val="en-GB"/>
         </w:rPr>
         <w:t xml:space="preserve">manage content for the </w:t>
@@ -2581,18 +2432,21 @@
       </w:r>
       <w:r>
         <w:rPr>
+          <w:rFonts w:asciiTheme="majorHAnsi" w:hAnsiTheme="majorHAnsi"/>
           <w:lang w:val="en-GB"/>
         </w:rPr>
         <w:t xml:space="preserve">. For the better experience exchange and mutual interaction among </w:t>
       </w:r>
       <w:r>
         <w:rPr>
+          <w:rFonts w:asciiTheme="majorHAnsi" w:hAnsiTheme="majorHAnsi"/>
           <w:lang w:val="en-GB"/>
         </w:rPr>
         <w:t>Asian</w:t>
       </w:r>
       <w:r>
         <w:rPr>
+          <w:rFonts w:asciiTheme="majorHAnsi" w:hAnsiTheme="majorHAnsi"/>
           <w:lang w:val="en-GB"/>
         </w:rPr>
         <w:t xml:space="preserve"> </w:t>
@@ -2607,18 +2461,21 @@
       </w:r>
       <w:r>
         <w:rPr>
+          <w:rFonts w:asciiTheme="majorHAnsi" w:hAnsiTheme="majorHAnsi"/>
           <w:lang w:val="en-GB"/>
         </w:rPr>
         <w:t xml:space="preserve">, it is proposed to establish </w:t>
       </w:r>
       <w:r>
         <w:rPr>
+          <w:rFonts w:asciiTheme="majorHAnsi" w:hAnsiTheme="majorHAnsi"/>
           <w:lang w:val="en-GB"/>
         </w:rPr>
         <w:t xml:space="preserve">Regional </w:t>
       </w:r>
       <w:r>
         <w:rPr>
+          <w:rFonts w:asciiTheme="majorHAnsi" w:hAnsiTheme="majorHAnsi"/>
           <w:lang w:val="en-GB"/>
         </w:rPr>
         <w:t xml:space="preserve">Network </w:t>
@@ -2629,24 +2486,18 @@
           <w:color w:val="000000"/>
           <w:lang w:val="en-US" w:eastAsia="ru-RU"/>
         </w:rPr>
-        <w:t>National Coordination A</w:t>
-      </w:r>
-      <w:r>
-        <w:rPr>
-          <w:rFonts w:asciiTheme="majorHAnsi" w:eastAsia="Times New Roman" w:hAnsiTheme="majorHAnsi" w:cs="Times New Roman"/>
-          <w:color w:val="000000"/>
-          <w:lang w:val="en-US" w:eastAsia="ru-RU"/>
-        </w:rPr>
-        <w:t>gencies on university-business relations in ICT</w:t>
-      </w:r>
-      <w:r>
-        <w:rPr>
+        <w:t>National Coordination Agencies on university-business relations in ICT</w:t>
+      </w:r>
+      <w:r>
+        <w:rPr>
+          <w:rFonts w:asciiTheme="majorHAnsi" w:hAnsiTheme="majorHAnsi"/>
           <w:lang w:val="en-GB"/>
         </w:rPr>
         <w:t>. Mutual agreements will be assigned by each partner university. Network will be found and members will cooperate via Interne</w:t>
       </w:r>
       <w:r>
         <w:rPr>
+          <w:rFonts w:asciiTheme="majorHAnsi" w:hAnsiTheme="majorHAnsi"/>
           <w:lang w:val="en-GB"/>
         </w:rPr>
         <w:t>t for the experience exchange.</w:t>
@@ -2698,7 +2549,23 @@
           <w:color w:val="000000"/>
           <w:lang w:val="en-US" w:eastAsia="ru-RU"/>
         </w:rPr>
-        <w:t xml:space="preserve"> Development of CA ICT Competences Framework Portal</w:t>
+        <w:t xml:space="preserve"> Development of </w:t>
+      </w:r>
+      <w:r>
+        <w:rPr>
+          <w:rFonts w:asciiTheme="majorHAnsi" w:eastAsia="Times New Roman" w:hAnsiTheme="majorHAnsi" w:cs="Times New Roman"/>
+          <w:color w:val="000000"/>
+          <w:lang w:val="en-US" w:eastAsia="ru-RU"/>
+        </w:rPr>
+        <w:t>Asian</w:t>
+      </w:r>
+      <w:r>
+        <w:rPr>
+          <w:rFonts w:asciiTheme="majorHAnsi" w:eastAsia="Times New Roman" w:hAnsiTheme="majorHAnsi" w:cs="Times New Roman"/>
+          <w:color w:val="000000"/>
+          <w:lang w:val="en-US" w:eastAsia="ru-RU"/>
+        </w:rPr>
+        <w:t xml:space="preserve"> ICT Competences Framework Portal</w:t>
       </w:r>
     </w:p>
     <w:p>
@@ -2740,39 +2607,15 @@
           <w:color w:val="000000"/>
           <w:lang w:val="en-US" w:eastAsia="ru-RU"/>
         </w:rPr>
-        <w:t>specification</w:t>
-      </w:r>
-      <w:r>
-        <w:rPr>
-          <w:rFonts w:asciiTheme="majorHAnsi" w:eastAsia="Times New Roman" w:hAnsiTheme="majorHAnsi" w:cs="Times New Roman"/>
-          <w:color w:val="000000"/>
-          <w:lang w:val="en-US" w:eastAsia="ru-RU"/>
-        </w:rPr>
-        <w:t xml:space="preserve"> </w:t>
-      </w:r>
-      <w:r>
-        <w:rPr>
-          <w:rFonts w:asciiTheme="majorHAnsi" w:eastAsia="Times New Roman" w:hAnsiTheme="majorHAnsi" w:cs="Times New Roman"/>
-          <w:color w:val="000000"/>
-          <w:lang w:val="en-US" w:eastAsia="ru-RU"/>
-        </w:rPr>
-        <w:t xml:space="preserve">for </w:t>
-      </w:r>
-      <w:r>
-        <w:rPr>
-          <w:rFonts w:asciiTheme="majorHAnsi" w:eastAsia="Times New Roman" w:hAnsiTheme="majorHAnsi" w:cs="Times New Roman"/>
-          <w:color w:val="000000"/>
-          <w:lang w:val="en-US" w:eastAsia="ru-RU"/>
-        </w:rPr>
-        <w:t>the ICT CF</w:t>
-      </w:r>
-      <w:r>
-        <w:rPr>
-          <w:rFonts w:asciiTheme="majorHAnsi" w:eastAsia="Times New Roman" w:hAnsiTheme="majorHAnsi" w:cs="Times New Roman"/>
-          <w:color w:val="000000"/>
-          <w:lang w:val="en-US" w:eastAsia="ru-RU"/>
-        </w:rPr>
-        <w:t xml:space="preserve"> Portal</w:t>
+        <w:t xml:space="preserve">specification </w:t>
+      </w:r>
+      <w:r>
+        <w:rPr>
+          <w:rFonts w:asciiTheme="majorHAnsi" w:eastAsia="Times New Roman" w:hAnsiTheme="majorHAnsi" w:cs="Times New Roman"/>
+          <w:color w:val="000000"/>
+          <w:lang w:val="en-US" w:eastAsia="ru-RU"/>
+        </w:rPr>
+        <w:t>for the ICT CF Portal</w:t>
       </w:r>
       <w:r>
         <w:rPr>
@@ -2804,15 +2647,7 @@
           <w:color w:val="000000"/>
           <w:lang w:val="en-US" w:eastAsia="ru-RU"/>
         </w:rPr>
-        <w:t>IT d</w:t>
-      </w:r>
-      <w:r>
-        <w:rPr>
-          <w:rFonts w:asciiTheme="majorHAnsi" w:eastAsia="Times New Roman" w:hAnsiTheme="majorHAnsi" w:cs="Times New Roman"/>
-          <w:color w:val="000000"/>
-          <w:lang w:val="en-US" w:eastAsia="ru-RU"/>
-        </w:rPr>
-        <w:t xml:space="preserve">evelopers </w:t>
+        <w:t xml:space="preserve">IT developers </w:t>
       </w:r>
       <w:r>
         <w:rPr>
@@ -2844,15 +2679,7 @@
           <w:color w:val="000000"/>
           <w:lang w:val="en-US" w:eastAsia="ru-RU"/>
         </w:rPr>
-        <w:t>System Design Document</w:t>
-      </w:r>
-      <w:r>
-        <w:rPr>
-          <w:rFonts w:asciiTheme="majorHAnsi" w:eastAsia="Times New Roman" w:hAnsiTheme="majorHAnsi" w:cs="Times New Roman"/>
-          <w:color w:val="000000"/>
-          <w:lang w:val="en-US" w:eastAsia="ru-RU"/>
-        </w:rPr>
-        <w:t xml:space="preserve"> – SDD (d</w:t>
+        <w:t>System Design Document – SDD (d</w:t>
       </w:r>
       <w:r>
         <w:rPr>
@@ -2980,15 +2807,7 @@
           <w:color w:val="000000"/>
           <w:lang w:val="en-US" w:eastAsia="ru-RU"/>
         </w:rPr>
-        <w:t>CFP manual</w:t>
-      </w:r>
-      <w:r>
-        <w:rPr>
-          <w:rFonts w:asciiTheme="majorHAnsi" w:eastAsia="Times New Roman" w:hAnsiTheme="majorHAnsi" w:cs="Times New Roman"/>
-          <w:color w:val="000000"/>
-          <w:lang w:val="en-US" w:eastAsia="ru-RU"/>
-        </w:rPr>
-        <w:t xml:space="preserve"> and product documentation</w:t>
+        <w:t>CFP manual and product documentation</w:t>
       </w:r>
     </w:p>
     <w:p>
@@ -3012,48 +2831,261 @@
     </w:p>
     <w:p>
       <w:pPr>
-        <w:jc w:val="both"/>
-        <w:rPr>
-          <w:lang w:val="en-GB"/>
-        </w:rPr>
-      </w:pPr>
-      <w:bookmarkStart w:id="0" w:name="_GoBack"/>
-      <w:r>
-        <w:rPr>
-          <w:lang w:val="en-GB"/>
-        </w:rPr>
-        <w:t xml:space="preserve">Each university will prepare a list of requirements specifications on the future web-platform for career </w:t>
-      </w:r>
-      <w:bookmarkEnd w:id="0"/>
-      <w:r>
-        <w:rPr>
-          <w:lang w:val="en-GB"/>
-        </w:rPr>
-        <w:t>finding. Also they will elaborate a logical model of national employability systems according to competences of employee. Workshop in Koblenz will be held to justify the final version of requirements specifications.</w:t>
-      </w:r>
-      <w:r>
-        <w:rPr>
-          <w:lang w:val="en-GB"/>
-        </w:rPr>
-        <w:t xml:space="preserve"> Database of employers and potential employees</w:t>
-      </w:r>
-      <w:r>
-        <w:rPr>
-          <w:lang w:val="en-GB"/>
-        </w:rPr>
-        <w:t xml:space="preserve"> will be compiled on the existing information of the universities. Physical model of data base will be developed under the leadership of University of Koblenz-Landau. Unified UENC Portal will be developed by Kyrgyz State Technical University according to justified requirements specification under the leadership of UKOLD.   After the users polling the list of bugs and interface issues will be compiled. According to </w:t>
-      </w:r>
-      <w:r>
-        <w:rPr>
-          <w:lang w:val="en-GB"/>
-        </w:rPr>
-        <w:t>ultimate user</w:t>
-      </w:r>
-      <w:r>
-        <w:rPr>
-          <w:lang w:val="en-GB"/>
-        </w:rPr>
-        <w:t xml:space="preserve"> needs and changes in educational and employability systems on the national level the UENC Portal will be deployed till the end of the project and after the project life-time. Portal guideline will be elaborated by partner 10, printed and published by the own resources. Also its electronic copy will be available. </w:t>
+        <w:rPr>
+          <w:rFonts w:asciiTheme="majorHAnsi" w:hAnsiTheme="majorHAnsi"/>
+          <w:lang w:val="en-US"/>
+        </w:rPr>
+      </w:pPr>
+    </w:p>
+    <w:p>
+      <w:pPr>
+        <w:rPr>
+          <w:rFonts w:asciiTheme="majorHAnsi" w:hAnsiTheme="majorHAnsi"/>
+          <w:lang w:val="en-GB"/>
+        </w:rPr>
+      </w:pPr>
+      <w:r>
+        <w:rPr>
+          <w:rFonts w:asciiTheme="majorHAnsi" w:hAnsiTheme="majorHAnsi"/>
+          <w:lang w:val="en-GB"/>
+        </w:rPr>
+        <w:t xml:space="preserve">Each university </w:t>
+      </w:r>
+      <w:r>
+        <w:rPr>
+          <w:rFonts w:asciiTheme="majorHAnsi" w:hAnsiTheme="majorHAnsi"/>
+          <w:lang w:val="en-GB"/>
+        </w:rPr>
+        <w:t xml:space="preserve">and National Agency </w:t>
+      </w:r>
+      <w:r>
+        <w:rPr>
+          <w:rFonts w:asciiTheme="majorHAnsi" w:hAnsiTheme="majorHAnsi"/>
+          <w:lang w:val="en-GB"/>
+        </w:rPr>
+        <w:t xml:space="preserve">will prepare a list of requirements specifications on the future </w:t>
+      </w:r>
+      <w:r>
+        <w:rPr>
+          <w:rFonts w:asciiTheme="majorHAnsi" w:eastAsia="Times New Roman" w:hAnsiTheme="majorHAnsi" w:cs="Times New Roman"/>
+          <w:color w:val="000000"/>
+          <w:lang w:val="en-US" w:eastAsia="ru-RU"/>
+        </w:rPr>
+        <w:t>ICT Competences Framework Portal</w:t>
+      </w:r>
+      <w:r>
+        <w:rPr>
+          <w:rFonts w:asciiTheme="majorHAnsi" w:hAnsiTheme="majorHAnsi"/>
+          <w:lang w:val="en-GB"/>
+        </w:rPr>
+        <w:t>.</w:t>
+      </w:r>
+      <w:r>
+        <w:rPr>
+          <w:rFonts w:asciiTheme="majorHAnsi" w:hAnsiTheme="majorHAnsi"/>
+          <w:lang w:val="en-GB"/>
+        </w:rPr>
+        <w:t xml:space="preserve"> </w:t>
+      </w:r>
+      <w:r>
+        <w:rPr>
+          <w:rFonts w:asciiTheme="majorHAnsi" w:hAnsiTheme="majorHAnsi"/>
+          <w:lang w:val="en-GB"/>
+        </w:rPr>
+        <w:t xml:space="preserve">Workshop in Koblenz will be held to justify the final version of requirements specifications. </w:t>
+      </w:r>
+      <w:r>
+        <w:rPr>
+          <w:rFonts w:asciiTheme="majorHAnsi" w:hAnsiTheme="majorHAnsi"/>
+          <w:lang w:val="en-GB"/>
+        </w:rPr>
+        <w:t>Content for the Portal</w:t>
+      </w:r>
+      <w:r>
+        <w:rPr>
+          <w:rFonts w:asciiTheme="majorHAnsi" w:hAnsiTheme="majorHAnsi"/>
+          <w:lang w:val="en-GB"/>
+        </w:rPr>
+        <w:t xml:space="preserve"> will be compiled </w:t>
+      </w:r>
+      <w:r>
+        <w:rPr>
+          <w:rFonts w:asciiTheme="majorHAnsi" w:hAnsiTheme="majorHAnsi"/>
+          <w:lang w:val="en-GB"/>
+        </w:rPr>
+        <w:t xml:space="preserve">by </w:t>
+      </w:r>
+      <w:r>
+        <w:rPr>
+          <w:rFonts w:asciiTheme="majorHAnsi" w:hAnsiTheme="majorHAnsi"/>
+          <w:lang w:val="en-GB"/>
+        </w:rPr>
+        <w:t>members of National</w:t>
+      </w:r>
+      <w:r>
+        <w:rPr>
+          <w:rFonts w:asciiTheme="majorHAnsi" w:eastAsia="Times New Roman" w:hAnsiTheme="majorHAnsi" w:cs="Times New Roman"/>
+          <w:color w:val="000000"/>
+          <w:lang w:val="en-US" w:eastAsia="ru-RU"/>
+        </w:rPr>
+        <w:t xml:space="preserve"> Coordination Agencies on university-business relations in ICT</w:t>
+      </w:r>
+      <w:r>
+        <w:rPr>
+          <w:rFonts w:asciiTheme="majorHAnsi" w:hAnsiTheme="majorHAnsi"/>
+          <w:lang w:val="en-GB"/>
+        </w:rPr>
+        <w:t xml:space="preserve">. Physical model of database will be developed under the leadership of University of Koblenz-Landau. </w:t>
+      </w:r>
+      <w:r>
+        <w:rPr>
+          <w:rFonts w:asciiTheme="majorHAnsi" w:hAnsiTheme="majorHAnsi"/>
+          <w:lang w:val="en-GB"/>
+        </w:rPr>
+        <w:t>The</w:t>
+      </w:r>
+      <w:r>
+        <w:rPr>
+          <w:rFonts w:asciiTheme="majorHAnsi" w:hAnsiTheme="majorHAnsi"/>
+          <w:lang w:val="en-GB"/>
+        </w:rPr>
+        <w:t xml:space="preserve"> </w:t>
+      </w:r>
+      <w:r>
+        <w:rPr>
+          <w:rFonts w:asciiTheme="majorHAnsi" w:eastAsia="Times New Roman" w:hAnsiTheme="majorHAnsi" w:cs="Times New Roman"/>
+          <w:color w:val="000000"/>
+          <w:lang w:val="en-US" w:eastAsia="ru-RU"/>
+        </w:rPr>
+        <w:t xml:space="preserve">System Design Document </w:t>
+      </w:r>
+      <w:r>
+        <w:rPr>
+          <w:rFonts w:asciiTheme="majorHAnsi" w:hAnsiTheme="majorHAnsi"/>
+          <w:lang w:val="en-GB"/>
+        </w:rPr>
+        <w:t xml:space="preserve">will be </w:t>
+      </w:r>
+      <w:r>
+        <w:rPr>
+          <w:rFonts w:asciiTheme="majorHAnsi" w:hAnsiTheme="majorHAnsi"/>
+          <w:lang w:val="en-GB"/>
+        </w:rPr>
+        <w:t>designed</w:t>
+      </w:r>
+      <w:r>
+        <w:rPr>
+          <w:rFonts w:asciiTheme="majorHAnsi" w:hAnsiTheme="majorHAnsi"/>
+          <w:lang w:val="en-GB"/>
+        </w:rPr>
+        <w:t xml:space="preserve"> by Kyrgyz State Technical University according to justified requirements specification u</w:t>
+      </w:r>
+      <w:r>
+        <w:rPr>
+          <w:rFonts w:asciiTheme="majorHAnsi" w:hAnsiTheme="majorHAnsi"/>
+          <w:lang w:val="en-GB"/>
+        </w:rPr>
+        <w:t xml:space="preserve">nder the leadership of UKOLD.  </w:t>
+      </w:r>
+      <w:r>
+        <w:rPr>
+          <w:rFonts w:asciiTheme="majorHAnsi" w:hAnsiTheme="majorHAnsi"/>
+          <w:lang w:val="en-US"/>
+        </w:rPr>
+        <w:t xml:space="preserve">This document completely describes the system at the architecture level, including subsystems and their services, hardware mapping, data management, access control, global software control structure, and boundary conditions. The SDD should define a </w:t>
+      </w:r>
+      <w:r>
+        <w:rPr>
+          <w:rFonts w:asciiTheme="majorHAnsi" w:hAnsiTheme="majorHAnsi"/>
+          <w:lang w:val="en-US"/>
+        </w:rPr>
+        <w:t>virtual machine that implements all requirements in the RAD, and it should provide a foundational guide for further implementation details all th</w:t>
+      </w:r>
+      <w:r>
+        <w:rPr>
+          <w:rFonts w:asciiTheme="majorHAnsi" w:hAnsiTheme="majorHAnsi"/>
+          <w:lang w:val="en-US"/>
+        </w:rPr>
+        <w:t>e way to an executable solution</w:t>
+      </w:r>
+      <w:r>
+        <w:rPr>
+          <w:rFonts w:asciiTheme="majorHAnsi" w:eastAsia="Times New Roman" w:hAnsiTheme="majorHAnsi" w:cs="Times New Roman"/>
+          <w:lang w:val="en-US" w:eastAsia="ru-RU"/>
+        </w:rPr>
+        <w:t>.</w:t>
+      </w:r>
+      <w:r>
+        <w:rPr>
+          <w:rFonts w:asciiTheme="majorHAnsi" w:eastAsia="Times New Roman" w:hAnsiTheme="majorHAnsi" w:cs="Times New Roman"/>
+          <w:lang w:val="en-US" w:eastAsia="ru-RU"/>
+        </w:rPr>
+        <w:t xml:space="preserve"> Development process will be based on the leading agile development methodology, also known as Scrum. It will help to</w:t>
+      </w:r>
+      <w:r>
+        <w:rPr>
+          <w:rFonts w:asciiTheme="majorHAnsi" w:eastAsia="Times New Roman" w:hAnsiTheme="majorHAnsi" w:cs="Times New Roman"/>
+          <w:lang w:val="en-US" w:eastAsia="ru-RU"/>
+        </w:rPr>
+        <w:t xml:space="preserve"> be</w:t>
+      </w:r>
+      <w:r>
+        <w:rPr>
+          <w:rFonts w:asciiTheme="majorHAnsi" w:hAnsiTheme="majorHAnsi"/>
+          <w:lang w:val="en-US"/>
+        </w:rPr>
+        <w:t xml:space="preserve"> better able to cope with the necessary unpredictability of continuous discovery and </w:t>
+      </w:r>
+      <w:r>
+        <w:rPr>
+          <w:rFonts w:asciiTheme="majorHAnsi" w:hAnsiTheme="majorHAnsi"/>
+          <w:lang w:val="en-US"/>
+        </w:rPr>
+        <w:lastRenderedPageBreak/>
+        <w:t>learning.</w:t>
+      </w:r>
+      <w:r>
+        <w:rPr>
+          <w:rFonts w:asciiTheme="majorHAnsi" w:hAnsiTheme="majorHAnsi"/>
+          <w:lang w:val="en-US"/>
+        </w:rPr>
+        <w:t xml:space="preserve"> </w:t>
+      </w:r>
+      <w:r>
+        <w:rPr>
+          <w:rFonts w:asciiTheme="majorHAnsi" w:hAnsiTheme="majorHAnsi"/>
+          <w:iCs/>
+          <w:lang w:val="en-US"/>
+        </w:rPr>
+        <w:t xml:space="preserve">The Test Analysis Report records results of the tests, presents the capabilities and deficiencies for review, and provides a means of assessing software progression to the next stage of development or testing.  Results of each type of test are added to the software development document for the module or system being tested. </w:t>
+      </w:r>
+      <w:r>
+        <w:rPr>
+          <w:rFonts w:asciiTheme="majorHAnsi" w:hAnsiTheme="majorHAnsi"/>
+          <w:lang w:val="en-GB"/>
+        </w:rPr>
+        <w:t>T</w:t>
+      </w:r>
+      <w:r>
+        <w:rPr>
+          <w:rFonts w:asciiTheme="majorHAnsi" w:hAnsiTheme="majorHAnsi"/>
+          <w:lang w:val="en-GB"/>
+        </w:rPr>
+        <w:t xml:space="preserve">he </w:t>
+      </w:r>
+      <w:r>
+        <w:rPr>
+          <w:rFonts w:asciiTheme="majorHAnsi" w:hAnsiTheme="majorHAnsi"/>
+          <w:lang w:val="en-GB"/>
+        </w:rPr>
+        <w:t>ICT CF</w:t>
+      </w:r>
+      <w:r>
+        <w:rPr>
+          <w:rFonts w:asciiTheme="majorHAnsi" w:hAnsiTheme="majorHAnsi"/>
+          <w:lang w:val="en-GB"/>
+        </w:rPr>
+        <w:t xml:space="preserve"> Portal will be deployed till the end of the project and after the project life-time. Portal guideline will be elaborated, printed and published. Also its electronic copy will be available. </w:t>
       </w:r>
     </w:p>
     <w:p>
@@ -3122,16 +3154,14 @@
         </w:rPr>
         <w:t xml:space="preserve"> of Master courses on ICT to the </w:t>
       </w:r>
-      <w:proofErr w:type="spellStart"/>
-      <w:r>
-        <w:rPr>
-          <w:rFonts w:asciiTheme="majorHAnsi" w:eastAsia="Times New Roman" w:hAnsiTheme="majorHAnsi" w:cs="Times New Roman"/>
-          <w:color w:val="000000"/>
-          <w:lang w:val="en-US" w:eastAsia="ru-RU"/>
+      <w:r>
+        <w:rPr>
+          <w:rFonts w:asciiTheme="majorHAnsi" w:eastAsia="Times New Roman" w:hAnsiTheme="majorHAnsi" w:cs="Times New Roman"/>
+          <w:color w:val="000000"/>
+          <w:lang w:val="en-GB" w:eastAsia="ru-RU"/>
         </w:rPr>
         <w:t>labour</w:t>
       </w:r>
-      <w:proofErr w:type="spellEnd"/>
       <w:r>
         <w:rPr>
           <w:rFonts w:asciiTheme="majorHAnsi" w:eastAsia="Times New Roman" w:hAnsiTheme="majorHAnsi" w:cs="Times New Roman"/>
@@ -3181,15 +3211,7 @@
           <w:color w:val="000000"/>
           <w:lang w:val="en-US" w:eastAsia="ru-RU"/>
         </w:rPr>
-        <w:t xml:space="preserve"> of enrolled Master students and topics of Master theses assignment by supervisors from academic</w:t>
-      </w:r>
-      <w:r>
-        <w:rPr>
-          <w:rFonts w:asciiTheme="majorHAnsi" w:eastAsia="Times New Roman" w:hAnsiTheme="majorHAnsi" w:cs="Times New Roman"/>
-          <w:color w:val="000000"/>
-          <w:lang w:val="en-US" w:eastAsia="ru-RU"/>
-        </w:rPr>
-        <w:t xml:space="preserve"> and entrepreneurial sides</w:t>
+        <w:t xml:space="preserve"> of enrolled Master students and topics of Master theses assignment by supervisors from academic and entrepreneurial sides</w:t>
       </w:r>
     </w:p>
     <w:p>
@@ -3213,16 +3235,7 @@
           <w:color w:val="000000"/>
           <w:lang w:val="en-US" w:eastAsia="ru-RU"/>
         </w:rPr>
-        <w:lastRenderedPageBreak/>
-        <w:t>Internship and externship of</w:t>
-      </w:r>
-      <w:r>
-        <w:rPr>
-          <w:rFonts w:asciiTheme="majorHAnsi" w:eastAsia="Times New Roman" w:hAnsiTheme="majorHAnsi" w:cs="Times New Roman"/>
-          <w:color w:val="000000"/>
-          <w:lang w:val="en-US" w:eastAsia="ru-RU"/>
-        </w:rPr>
-        <w:t xml:space="preserve"> pilot groups </w:t>
+        <w:t xml:space="preserve">Internship and externship of pilot groups </w:t>
       </w:r>
     </w:p>
     <w:p>
@@ -3326,8 +3339,99 @@
           <w:color w:val="000000"/>
           <w:lang w:val="en-US" w:eastAsia="ru-RU"/>
         </w:rPr>
-        <w:t>A</w:t>
-      </w:r>
+        <w:t xml:space="preserve">A </w:t>
+      </w:r>
+      <w:r>
+        <w:rPr>
+          <w:rFonts w:asciiTheme="majorHAnsi" w:eastAsia="Times New Roman" w:hAnsiTheme="majorHAnsi" w:cs="Times New Roman"/>
+          <w:color w:val="000000"/>
+          <w:lang w:val="en-US" w:eastAsia="ru-RU"/>
+        </w:rPr>
+        <w:t xml:space="preserve">based on </w:t>
+      </w:r>
+      <w:r>
+        <w:rPr>
+          <w:rFonts w:asciiTheme="majorHAnsi" w:eastAsia="Times New Roman" w:hAnsiTheme="majorHAnsi" w:cs="Times New Roman"/>
+          <w:color w:val="000000"/>
+          <w:lang w:val="en-GB" w:eastAsia="ru-RU"/>
+        </w:rPr>
+        <w:t>labour</w:t>
+      </w:r>
+      <w:r>
+        <w:rPr>
+          <w:rFonts w:asciiTheme="majorHAnsi" w:eastAsia="Times New Roman" w:hAnsiTheme="majorHAnsi" w:cs="Times New Roman"/>
+          <w:color w:val="000000"/>
+          <w:lang w:val="en-US" w:eastAsia="ru-RU"/>
+        </w:rPr>
+        <w:t xml:space="preserve"> market research and presentations results</w:t>
+      </w:r>
+    </w:p>
+    <w:p>
+      <w:pPr>
+        <w:spacing w:after="0" w:line="240" w:lineRule="auto"/>
+        <w:jc w:val="both"/>
+        <w:rPr>
+          <w:rFonts w:asciiTheme="majorHAnsi" w:eastAsia="Times New Roman" w:hAnsiTheme="majorHAnsi" w:cs="Times New Roman"/>
+          <w:color w:val="000000"/>
+          <w:lang w:val="en-US" w:eastAsia="ru-RU"/>
+        </w:rPr>
+      </w:pPr>
+    </w:p>
+    <w:p>
+      <w:pPr>
+        <w:spacing w:after="0" w:line="240" w:lineRule="auto"/>
+        <w:jc w:val="both"/>
+        <w:rPr>
+          <w:rFonts w:asciiTheme="majorHAnsi" w:eastAsia="Times New Roman" w:hAnsiTheme="majorHAnsi" w:cs="Times New Roman"/>
+          <w:color w:val="000000"/>
+          <w:lang w:val="en-US" w:eastAsia="ru-RU"/>
+        </w:rPr>
+      </w:pPr>
+    </w:p>
+    <w:p>
+      <w:pPr>
+        <w:spacing w:after="0" w:line="240" w:lineRule="auto"/>
+        <w:jc w:val="both"/>
+        <w:rPr>
+          <w:rFonts w:asciiTheme="majorHAnsi" w:eastAsia="Times New Roman" w:hAnsiTheme="majorHAnsi" w:cs="Times New Roman"/>
+          <w:color w:val="000000"/>
+          <w:lang w:val="en-US" w:eastAsia="ru-RU"/>
+        </w:rPr>
+      </w:pPr>
+      <w:r>
+        <w:rPr>
+          <w:rFonts w:asciiTheme="majorHAnsi" w:eastAsia="Times New Roman" w:hAnsiTheme="majorHAnsi" w:cs="Times New Roman"/>
+          <w:color w:val="000000"/>
+          <w:lang w:val="en-US" w:eastAsia="ru-RU"/>
+        </w:rPr>
+        <w:t xml:space="preserve">On the base of deep needs analysis and developed guidelines results of the research will be put into practice. Pilot groups of </w:t>
+      </w:r>
+      <w:r>
+        <w:rPr>
+          <w:rFonts w:asciiTheme="majorHAnsi" w:eastAsia="Times New Roman" w:hAnsiTheme="majorHAnsi" w:cs="Times New Roman"/>
+          <w:color w:val="000000"/>
+          <w:lang w:val="en-US" w:eastAsia="ru-RU"/>
+        </w:rPr>
+        <w:t>Master</w:t>
+      </w:r>
+      <w:r>
+        <w:rPr>
+          <w:rFonts w:asciiTheme="majorHAnsi" w:eastAsia="Times New Roman" w:hAnsiTheme="majorHAnsi" w:cs="Times New Roman"/>
+          <w:color w:val="000000"/>
+          <w:lang w:val="en-US" w:eastAsia="ru-RU"/>
+        </w:rPr>
+        <w:t xml:space="preserve"> students will be for</w:t>
+      </w:r>
+      <w:r>
+        <w:rPr>
+          <w:rFonts w:asciiTheme="majorHAnsi" w:eastAsia="Times New Roman" w:hAnsiTheme="majorHAnsi" w:cs="Times New Roman"/>
+          <w:color w:val="000000"/>
+          <w:lang w:val="en-US" w:eastAsia="ru-RU"/>
+        </w:rPr>
+        <w:t>med.</w:t>
+      </w:r>
+      <w:bookmarkStart w:id="0" w:name="_GoBack"/>
+      <w:bookmarkEnd w:id="0"/>
       <w:r>
         <w:rPr>
           <w:rFonts w:asciiTheme="majorHAnsi" w:eastAsia="Times New Roman" w:hAnsiTheme="majorHAnsi" w:cs="Times New Roman"/>
@@ -3336,38 +3440,6 @@
         </w:rPr>
         <w:t xml:space="preserve"> </w:t>
       </w:r>
-      <w:r>
-        <w:rPr>
-          <w:rFonts w:asciiTheme="majorHAnsi" w:eastAsia="Times New Roman" w:hAnsiTheme="majorHAnsi" w:cs="Times New Roman"/>
-          <w:color w:val="000000"/>
-          <w:lang w:val="en-US" w:eastAsia="ru-RU"/>
-        </w:rPr>
-        <w:t xml:space="preserve">based on </w:t>
-      </w:r>
-      <w:r>
-        <w:rPr>
-          <w:rFonts w:asciiTheme="majorHAnsi" w:eastAsia="Times New Roman" w:hAnsiTheme="majorHAnsi" w:cs="Times New Roman"/>
-          <w:color w:val="000000"/>
-          <w:lang w:val="en-GB" w:eastAsia="ru-RU"/>
-        </w:rPr>
-        <w:t>labour</w:t>
-      </w:r>
-      <w:r>
-        <w:rPr>
-          <w:rFonts w:asciiTheme="majorHAnsi" w:eastAsia="Times New Roman" w:hAnsiTheme="majorHAnsi" w:cs="Times New Roman"/>
-          <w:color w:val="000000"/>
-          <w:lang w:val="en-US" w:eastAsia="ru-RU"/>
-        </w:rPr>
-        <w:t xml:space="preserve"> market research</w:t>
-      </w:r>
-      <w:r>
-        <w:rPr>
-          <w:rFonts w:asciiTheme="majorHAnsi" w:eastAsia="Times New Roman" w:hAnsiTheme="majorHAnsi" w:cs="Times New Roman"/>
-          <w:color w:val="000000"/>
-          <w:lang w:val="en-US" w:eastAsia="ru-RU"/>
-        </w:rPr>
-        <w:t xml:space="preserve"> and presentations results</w:t>
-      </w:r>
     </w:p>
     <w:p>
       <w:pPr>
@@ -3425,23 +3497,7 @@
           <w:color w:val="000000"/>
           <w:lang w:val="en-US" w:eastAsia="ru-RU"/>
         </w:rPr>
-        <w:t>Dissemination</w:t>
-      </w:r>
-      <w:r>
-        <w:rPr>
-          <w:rFonts w:asciiTheme="majorHAnsi" w:eastAsia="Times New Roman" w:hAnsiTheme="majorHAnsi" w:cs="Times New Roman"/>
-          <w:color w:val="000000"/>
-          <w:lang w:val="en-US" w:eastAsia="ru-RU"/>
-        </w:rPr>
-        <w:t xml:space="preserve"> </w:t>
-      </w:r>
-      <w:r>
-        <w:rPr>
-          <w:rFonts w:asciiTheme="majorHAnsi" w:eastAsia="Times New Roman" w:hAnsiTheme="majorHAnsi" w:cs="Times New Roman"/>
-          <w:color w:val="000000"/>
-          <w:lang w:val="en-US" w:eastAsia="ru-RU"/>
-        </w:rPr>
-        <w:t xml:space="preserve">&amp; </w:t>
+        <w:t xml:space="preserve">Dissemination &amp; </w:t>
       </w:r>
       <w:r>
         <w:rPr>
@@ -3457,15 +3513,13 @@
         <w:spacing w:after="0" w:line="240" w:lineRule="auto"/>
         <w:jc w:val="both"/>
         <w:rPr>
-          <w:rFonts w:cs="Times New Roman"/>
-          <w:sz w:val="24"/>
-          <w:lang w:val="en-GB"/>
-        </w:rPr>
-      </w:pPr>
-      <w:r>
-        <w:rPr>
-          <w:rFonts w:cs="Times New Roman"/>
-          <w:sz w:val="24"/>
+          <w:rFonts w:asciiTheme="majorHAnsi" w:hAnsiTheme="majorHAnsi" w:cs="Times New Roman"/>
+          <w:lang w:val="en-GB"/>
+        </w:rPr>
+      </w:pPr>
+      <w:r>
+        <w:rPr>
+          <w:rFonts w:asciiTheme="majorHAnsi" w:hAnsiTheme="majorHAnsi" w:cs="Times New Roman"/>
           <w:lang w:val="en-GB"/>
         </w:rPr>
         <w:tab/>
@@ -3588,15 +3642,7 @@
           <w:color w:val="000000"/>
           <w:lang w:val="en-US" w:eastAsia="ru-RU"/>
         </w:rPr>
-        <w:t>As</w:t>
-      </w:r>
-      <w:r>
-        <w:rPr>
-          <w:rFonts w:asciiTheme="majorHAnsi" w:eastAsia="Times New Roman" w:hAnsiTheme="majorHAnsi" w:cs="Times New Roman"/>
-          <w:color w:val="000000"/>
-          <w:lang w:val="en-US" w:eastAsia="ru-RU"/>
-        </w:rPr>
-        <w:t xml:space="preserve"> </w:t>
+        <w:t xml:space="preserve">As </w:t>
       </w:r>
       <w:r>
         <w:rPr>
@@ -3766,27 +3812,22 @@
       <w:pPr>
         <w:jc w:val="both"/>
         <w:rPr>
-          <w:lang w:val="en-GB"/>
-        </w:rPr>
-      </w:pPr>
-    </w:p>
-    <w:p>
-      <w:pPr>
-        <w:jc w:val="both"/>
-        <w:rPr>
-          <w:lang w:val="en-GB"/>
-        </w:rPr>
-      </w:pPr>
-    </w:p>
-    <w:p>
-      <w:pPr>
-        <w:jc w:val="both"/>
-        <w:rPr>
-          <w:lang w:val="en-GB"/>
-        </w:rPr>
-      </w:pPr>
-      <w:r>
-        <w:rPr>
+          <w:rFonts w:asciiTheme="majorHAnsi" w:hAnsiTheme="majorHAnsi"/>
+          <w:lang w:val="en-GB"/>
+        </w:rPr>
+      </w:pPr>
+    </w:p>
+    <w:p>
+      <w:pPr>
+        <w:jc w:val="both"/>
+        <w:rPr>
+          <w:rFonts w:asciiTheme="majorHAnsi" w:hAnsiTheme="majorHAnsi"/>
+          <w:lang w:val="en-GB"/>
+        </w:rPr>
+      </w:pPr>
+      <w:r>
+        <w:rPr>
+          <w:rFonts w:asciiTheme="majorHAnsi" w:hAnsiTheme="majorHAnsi"/>
           <w:lang w:val="en-GB"/>
         </w:rPr>
         <w:t>Development of the project web-site will provide by the Al-</w:t>
@@ -3794,6 +3835,7 @@
       <w:proofErr w:type="spellStart"/>
       <w:r>
         <w:rPr>
+          <w:rFonts w:asciiTheme="majorHAnsi" w:hAnsiTheme="majorHAnsi"/>
           <w:lang w:val="en-GB"/>
         </w:rPr>
         <w:t>Farabi</w:t>
@@ -3801,9 +3843,128 @@
       <w:proofErr w:type="spellEnd"/>
       <w:r>
         <w:rPr>
-          <w:lang w:val="en-GB"/>
-        </w:rPr>
-        <w:t xml:space="preserve"> Kazakhstan National University. All information about the project will place there. New materials will upload in time. General information about the project will be prepared by each university.  Consortium will cooperate with local mass-media for the wider project spreading. All materials on project progress and implementation of activities will be published by each participant in mass-media and web-site. Annual conferences will be held in Wroclaw, Koblenz and Patras with the participation of all partners.  Relying on the results of project progress and implementation of activities European partners will prepare a report on recommendations on employability system improvement. </w:t>
+          <w:rFonts w:asciiTheme="majorHAnsi" w:hAnsiTheme="majorHAnsi"/>
+          <w:lang w:val="en-GB"/>
+        </w:rPr>
+        <w:t xml:space="preserve"> Kazakhstan National University. All information about the project will place there. New materials will upload in time. General information about the project will be prepared by each university.  Consortium will cooperate with local mass-media for the wider project spreading. </w:t>
+      </w:r>
+      <w:r>
+        <w:rPr>
+          <w:rFonts w:asciiTheme="majorHAnsi" w:hAnsiTheme="majorHAnsi"/>
+          <w:lang w:val="en-GB"/>
+        </w:rPr>
+        <w:t xml:space="preserve">For the best University-Business cooperation round tables will be held with participation of the </w:t>
+      </w:r>
+      <w:r>
+        <w:rPr>
+          <w:rFonts w:asciiTheme="majorHAnsi" w:eastAsia="Times New Roman" w:hAnsiTheme="majorHAnsi" w:cs="Times New Roman"/>
+          <w:color w:val="000000"/>
+          <w:lang w:val="en-US" w:eastAsia="ru-RU"/>
+        </w:rPr>
+        <w:t>Academic Board and stakeholders</w:t>
+      </w:r>
+      <w:r>
+        <w:rPr>
+          <w:rFonts w:asciiTheme="majorHAnsi" w:eastAsia="Times New Roman" w:hAnsiTheme="majorHAnsi" w:cs="Times New Roman"/>
+          <w:color w:val="000000"/>
+          <w:lang w:val="en-US" w:eastAsia="ru-RU"/>
+        </w:rPr>
+        <w:t xml:space="preserve">. UBNAs effectiveness will be discussed and the quality and scope of work will be increased. </w:t>
+      </w:r>
+      <w:r>
+        <w:rPr>
+          <w:lang w:val="en-GB"/>
+        </w:rPr>
+        <w:t>T</w:t>
+      </w:r>
+      <w:r>
+        <w:rPr>
+          <w:lang w:val="en-GB"/>
+        </w:rPr>
+        <w:t>he National Job Fair will be held at partner univ</w:t>
+      </w:r>
+      <w:r>
+        <w:rPr>
+          <w:lang w:val="en-GB"/>
+        </w:rPr>
+        <w:t>ersities to help young people to understand what competences are needed in ICT field on labour market</w:t>
+      </w:r>
+      <w:r>
+        <w:rPr>
+          <w:lang w:val="en-GB"/>
+        </w:rPr>
+        <w:t xml:space="preserve">. </w:t>
+      </w:r>
+      <w:r>
+        <w:rPr>
+          <w:rFonts w:asciiTheme="majorHAnsi" w:hAnsiTheme="majorHAnsi"/>
+          <w:lang w:val="en-GB"/>
+        </w:rPr>
+        <w:t xml:space="preserve">Annual conferences will be held in Wroclaw, Koblenz and Patras with the participation of all partners.  </w:t>
+      </w:r>
+      <w:r>
+        <w:rPr>
+          <w:lang w:val="en-GB"/>
+        </w:rPr>
+        <w:t xml:space="preserve">After the </w:t>
+      </w:r>
+      <w:r>
+        <w:rPr>
+          <w:lang w:val="en-GB"/>
+        </w:rPr>
+        <w:t>Master theses’ presentations</w:t>
+      </w:r>
+      <w:r>
+        <w:rPr>
+          <w:lang w:val="en-GB"/>
+        </w:rPr>
+        <w:t xml:space="preserve"> each participant </w:t>
+      </w:r>
+      <w:r>
+        <w:rPr>
+          <w:lang w:val="en-GB"/>
+        </w:rPr>
+        <w:t xml:space="preserve">from the pilot group of students </w:t>
+      </w:r>
+      <w:r>
+        <w:rPr>
+          <w:lang w:val="en-GB"/>
+        </w:rPr>
+        <w:t>will be polled with questioners for quality control and improvement of current state of arts.</w:t>
+      </w:r>
+      <w:r>
+        <w:rPr>
+          <w:lang w:val="en-GB"/>
+        </w:rPr>
+        <w:t xml:space="preserve"> </w:t>
+      </w:r>
+      <w:r>
+        <w:rPr>
+          <w:rFonts w:asciiTheme="majorHAnsi" w:hAnsiTheme="majorHAnsi"/>
+          <w:lang w:val="en-GB"/>
+        </w:rPr>
+        <w:t>Relying on the results of project progress and implementation of activities European partners will prepare a report on recommendations on</w:t>
+      </w:r>
+      <w:r>
+        <w:rPr>
+          <w:rFonts w:asciiTheme="majorHAnsi" w:hAnsiTheme="majorHAnsi"/>
+          <w:lang w:val="en-GB"/>
+        </w:rPr>
+        <w:t xml:space="preserve"> UBNAs’</w:t>
+      </w:r>
+      <w:r>
+        <w:rPr>
+          <w:rFonts w:asciiTheme="majorHAnsi" w:hAnsiTheme="majorHAnsi"/>
+          <w:lang w:val="en-GB"/>
+        </w:rPr>
+        <w:t xml:space="preserve"> improvement. </w:t>
+      </w:r>
+      <w:r>
+        <w:rPr>
+          <w:rFonts w:asciiTheme="majorHAnsi" w:hAnsiTheme="majorHAnsi"/>
+          <w:lang w:val="en-GB"/>
+        </w:rPr>
+        <w:t>All materials on project progress and implementation of activities will be published by each participant in mass-media and web-site.</w:t>
       </w:r>
     </w:p>
     <w:p>
@@ -3822,8 +3983,7 @@
         <w:spacing w:after="0" w:line="240" w:lineRule="auto"/>
         <w:jc w:val="both"/>
         <w:rPr>
-          <w:rFonts w:cs="Times New Roman"/>
-          <w:sz w:val="24"/>
+          <w:rFonts w:asciiTheme="majorHAnsi" w:hAnsiTheme="majorHAnsi" w:cs="Times New Roman"/>
           <w:lang w:val="en-GB"/>
         </w:rPr>
       </w:pPr>
@@ -3909,6 +4069,7 @@
           <w:rFonts w:asciiTheme="majorHAnsi" w:hAnsiTheme="majorHAnsi" w:cs="Times New Roman"/>
           <w:lang w:val="en-GB"/>
         </w:rPr>
+        <w:lastRenderedPageBreak/>
         <w:t>Quality Control Commission (QCC)</w:t>
       </w:r>
     </w:p>
@@ -4021,132 +4182,44 @@
       <w:pPr>
         <w:jc w:val="both"/>
         <w:rPr>
-          <w:lang w:val="en-GB"/>
-        </w:rPr>
-      </w:pPr>
-      <w:r>
-        <w:rPr>
-          <w:lang w:val="en-GB"/>
-        </w:rPr>
-        <w:t xml:space="preserve">Quality Control Commission will be established for control and monitoring of the project quality. </w:t>
-      </w:r>
-      <w:r>
-        <w:rPr>
-          <w:lang w:val="en-GB"/>
-        </w:rPr>
-        <w:t xml:space="preserve">Level of coherence between work plan and actual results will be assessed by comparing the actually achieved results at the moment of the next assessment with those pointed out in the work </w:t>
-      </w:r>
-      <w:r>
-        <w:rPr>
-          <w:lang w:val="en-GB"/>
-        </w:rPr>
-        <w:t>plan. Evaluation will be carried out</w:t>
-      </w:r>
-      <w:r>
-        <w:rPr>
-          <w:lang w:val="en-GB"/>
-        </w:rPr>
-        <w:t xml:space="preserve"> by the experts of EU and CA </w:t>
-      </w:r>
-      <w:r>
-        <w:rPr>
-          <w:lang w:val="en-GB"/>
-        </w:rPr>
-        <w:t>participating</w:t>
-      </w:r>
-      <w:r>
-        <w:rPr>
-          <w:lang w:val="en-GB"/>
-        </w:rPr>
-        <w:t xml:space="preserve"> </w:t>
-      </w:r>
-      <w:r>
-        <w:rPr>
-          <w:lang w:val="en-GB"/>
-        </w:rPr>
-        <w:t>u</w:t>
-      </w:r>
-      <w:r>
-        <w:rPr>
-          <w:lang w:val="en-GB"/>
-        </w:rPr>
-        <w:t>niv</w:t>
-      </w:r>
-      <w:r>
-        <w:rPr>
-          <w:lang w:val="en-GB"/>
-        </w:rPr>
-        <w:t>ersities. Feed</w:t>
-      </w:r>
-      <w:r>
-        <w:rPr>
-          <w:lang w:val="en-GB"/>
-        </w:rPr>
-        <w:t xml:space="preserve">back from project participants will be carried out by comparison with the work plan, by </w:t>
-      </w:r>
-      <w:proofErr w:type="spellStart"/>
-      <w:r>
-        <w:rPr>
-          <w:lang w:val="en-GB"/>
-        </w:rPr>
-        <w:t>analyzing</w:t>
-      </w:r>
-      <w:proofErr w:type="spellEnd"/>
-      <w:r>
-        <w:rPr>
+          <w:rFonts w:asciiTheme="majorHAnsi" w:hAnsiTheme="majorHAnsi"/>
+          <w:lang w:val="en-GB"/>
+        </w:rPr>
+      </w:pPr>
+      <w:r>
+        <w:rPr>
+          <w:rFonts w:asciiTheme="majorHAnsi" w:hAnsiTheme="majorHAnsi"/>
+          <w:lang w:val="en-GB"/>
+        </w:rPr>
+        <w:t xml:space="preserve">Quality Control Commission will be established for control and monitoring of the project quality. Level of coherence between work plan and actual results will be assessed by comparing the actually achieved results at the moment of the next assessment with those pointed out in the work plan. Evaluation will be carried out by the experts of EU and CA participating universities. Feedback from project participants will be carried out by comparison with the work plan, by </w:t>
+      </w:r>
+      <w:r>
+        <w:rPr>
+          <w:rFonts w:asciiTheme="majorHAnsi" w:hAnsiTheme="majorHAnsi"/>
+          <w:lang w:val="en-GB"/>
+        </w:rPr>
+        <w:t>analysing</w:t>
+      </w:r>
+      <w:r>
+        <w:rPr>
+          <w:rFonts w:asciiTheme="majorHAnsi" w:hAnsiTheme="majorHAnsi"/>
           <w:lang w:val="en-GB"/>
         </w:rPr>
         <w:t xml:space="preserve"> of the project participants questionnaires. Questionnaires are to be designed by all the consortium members and </w:t>
       </w:r>
-      <w:proofErr w:type="spellStart"/>
-      <w:r>
-        <w:rPr>
-          <w:lang w:val="en-GB"/>
-        </w:rPr>
-        <w:t>analyzed</w:t>
-      </w:r>
-      <w:proofErr w:type="spellEnd"/>
-      <w:r>
-        <w:rPr>
-          <w:lang w:val="en-GB"/>
-        </w:rPr>
-        <w:t xml:space="preserve"> by the local coordinators. </w:t>
-      </w:r>
-      <w:r>
-        <w:rPr>
-          <w:lang w:val="en-GB"/>
-        </w:rPr>
-        <w:t xml:space="preserve">Analytical reports on UE relations changes will be provided by the QCC. </w:t>
-      </w:r>
-      <w:r>
-        <w:rPr>
-          <w:lang w:val="en-GB"/>
-        </w:rPr>
-        <w:t>External expertise of the project quality will be carried out by</w:t>
-      </w:r>
-      <w:r>
-        <w:rPr>
-          <w:lang w:val="en-GB"/>
-        </w:rPr>
-        <w:t xml:space="preserve"> 2</w:t>
-      </w:r>
-      <w:r>
-        <w:rPr>
-          <w:lang w:val="en-GB"/>
-        </w:rPr>
-        <w:t xml:space="preserve"> expert</w:t>
-      </w:r>
-      <w:r>
-        <w:rPr>
-          <w:lang w:val="en-GB"/>
-        </w:rPr>
-        <w:t>s each year</w:t>
-      </w:r>
-      <w:r>
-        <w:rPr>
-          <w:lang w:val="en-GB"/>
-        </w:rPr>
-        <w:t>. Project expertise with recommendations will be published in semi-annual reports.</w:t>
+      <w:r>
+        <w:rPr>
+          <w:rFonts w:asciiTheme="majorHAnsi" w:hAnsiTheme="majorHAnsi"/>
+          <w:lang w:val="en-GB"/>
+        </w:rPr>
+        <w:t>analysed</w:t>
+      </w:r>
+      <w:r>
+        <w:rPr>
+          <w:rFonts w:asciiTheme="majorHAnsi" w:hAnsiTheme="majorHAnsi"/>
+          <w:lang w:val="en-GB"/>
+        </w:rPr>
+        <w:t xml:space="preserve"> by the local coordinators. Analytical reports on UE relations changes will be provided by the QCC. External expertise of the project quality will be carried out by 2 experts each year. Project expertise with recommendations will be published in semi-annual reports.</w:t>
       </w:r>
     </w:p>
     <w:p>
@@ -4196,14 +4269,7 @@
           <w:rFonts w:asciiTheme="majorHAnsi" w:hAnsiTheme="majorHAnsi" w:cs="Times New Roman"/>
           <w:lang w:val="en-GB"/>
         </w:rPr>
-        <w:t xml:space="preserve"> </w:t>
-      </w:r>
-      <w:r>
-        <w:rPr>
-          <w:rFonts w:asciiTheme="majorHAnsi" w:hAnsiTheme="majorHAnsi" w:cs="Times New Roman"/>
-          <w:lang w:val="en-GB"/>
-        </w:rPr>
-        <w:t>Management</w:t>
+        <w:t xml:space="preserve"> Management</w:t>
       </w:r>
     </w:p>
     <w:p>
@@ -4279,7 +4345,6 @@
           <w:rFonts w:asciiTheme="majorHAnsi" w:hAnsiTheme="majorHAnsi" w:cs="Times New Roman"/>
           <w:lang w:val="en-GB"/>
         </w:rPr>
-        <w:lastRenderedPageBreak/>
         <w:t>Day-to-day management</w:t>
       </w:r>
     </w:p>
@@ -4353,144 +4418,43 @@
       <w:pPr>
         <w:jc w:val="both"/>
         <w:rPr>
-          <w:lang w:val="en-GB"/>
-        </w:rPr>
-      </w:pPr>
-    </w:p>
-    <w:p>
-      <w:pPr>
-        <w:jc w:val="both"/>
-        <w:rPr>
-          <w:lang w:val="en-GB"/>
-        </w:rPr>
-      </w:pPr>
-      <w:r>
-        <w:rPr>
-          <w:lang w:val="en-GB"/>
-        </w:rPr>
-        <w:t xml:space="preserve">The </w:t>
-      </w:r>
-      <w:r>
-        <w:rPr>
-          <w:lang w:val="en-GB"/>
-        </w:rPr>
-        <w:t>General and Local Project Management</w:t>
-      </w:r>
-      <w:r>
-        <w:rPr>
-          <w:lang w:val="en-GB"/>
-        </w:rPr>
-        <w:t xml:space="preserve"> </w:t>
-      </w:r>
-      <w:r>
-        <w:rPr>
-          <w:lang w:val="en-GB"/>
-        </w:rPr>
-        <w:t xml:space="preserve">Group </w:t>
-      </w:r>
-      <w:r>
-        <w:rPr>
-          <w:lang w:val="en-GB"/>
-        </w:rPr>
-        <w:t xml:space="preserve">will be established to perform internal control and evaluation. The representatives of national coordinators will form the </w:t>
-      </w:r>
-      <w:r>
-        <w:rPr>
-          <w:lang w:val="en-GB"/>
-        </w:rPr>
-        <w:t>Group</w:t>
-      </w:r>
-      <w:r>
-        <w:rPr>
-          <w:lang w:val="en-GB"/>
-        </w:rPr>
-        <w:t>s</w:t>
-      </w:r>
-      <w:r>
-        <w:rPr>
-          <w:lang w:val="en-GB"/>
-        </w:rPr>
-        <w:t xml:space="preserve">. </w:t>
-      </w:r>
-      <w:r>
-        <w:rPr>
-          <w:lang w:val="en-GB"/>
-        </w:rPr>
-        <w:t>University of Patras</w:t>
-      </w:r>
-      <w:r>
-        <w:rPr>
-          <w:lang w:val="en-GB"/>
-        </w:rPr>
-        <w:t xml:space="preserve"> as a project coordinator appoints central project officers, who would take responsibility for administration, coordination and record-keeping. Each partner university will appoint national project officer; all other partners will also choose one project officer</w:t>
-      </w:r>
-      <w:r>
-        <w:rPr>
-          <w:lang w:val="en-GB"/>
-        </w:rPr>
-        <w:t xml:space="preserve">. </w:t>
-      </w:r>
-      <w:r>
-        <w:rPr>
-          <w:lang w:val="en-GB"/>
-        </w:rPr>
-        <w:t>Project documentation will be</w:t>
-      </w:r>
-      <w:r>
-        <w:rPr>
-          <w:lang w:val="en-GB"/>
-        </w:rPr>
-        <w:t xml:space="preserve"> kept and analysed by each partner. </w:t>
-      </w:r>
-      <w:r>
-        <w:rPr>
+          <w:rFonts w:asciiTheme="majorHAnsi" w:hAnsiTheme="majorHAnsi"/>
+          <w:lang w:val="en-GB"/>
+        </w:rPr>
+      </w:pPr>
+    </w:p>
+    <w:p>
+      <w:pPr>
+        <w:jc w:val="both"/>
+        <w:rPr>
+          <w:rFonts w:asciiTheme="majorHAnsi" w:hAnsiTheme="majorHAnsi"/>
+          <w:lang w:val="en-GB"/>
+        </w:rPr>
+      </w:pPr>
+      <w:r>
+        <w:rPr>
+          <w:rFonts w:asciiTheme="majorHAnsi" w:hAnsiTheme="majorHAnsi"/>
+          <w:lang w:val="en-GB"/>
+        </w:rPr>
+        <w:t xml:space="preserve">The General and Local Project Management Group will be established to perform internal control and evaluation. The representatives of national coordinators will form the Groups. University of Patras as a project coordinator appoints central project officers, who would take responsibility for administration, coordination and record-keeping. Each partner university will appoint national project officer; all other partners will also choose one project officer. Project documentation will be kept and analysed by each partner. </w:t>
+      </w:r>
+      <w:r>
+        <w:rPr>
+          <w:rFonts w:asciiTheme="majorHAnsi" w:hAnsiTheme="majorHAnsi"/>
           <w:lang w:val="en-US"/>
         </w:rPr>
-        <w:t>During the entire life-</w:t>
-      </w:r>
-      <w:r>
-        <w:rPr>
-          <w:lang w:val="en-US"/>
-        </w:rPr>
-        <w:t>time of the project all of the participants will be responsible for the monitoring and the unproblematic realization of the project and for providing quarterly</w:t>
-      </w:r>
-      <w:r>
-        <w:rPr>
-          <w:lang w:val="en-US"/>
-        </w:rPr>
-        <w:t xml:space="preserve"> progress</w:t>
-      </w:r>
-      <w:r>
-        <w:rPr>
-          <w:lang w:val="en-US"/>
-        </w:rPr>
-        <w:t xml:space="preserve"> reports.</w:t>
-      </w:r>
-      <w:r>
-        <w:rPr>
-          <w:lang w:val="en-US"/>
-        </w:rPr>
-        <w:t xml:space="preserve"> Coordination meetings will be held in Amsterdam, Koblenz and Patras. Other meetings will be provided by webinars. </w:t>
-      </w:r>
-    </w:p>
-    <w:p>
-      <w:pPr>
-        <w:spacing w:after="0" w:line="240" w:lineRule="auto"/>
-        <w:jc w:val="both"/>
-        <w:rPr>
-          <w:rFonts w:asciiTheme="majorHAnsi" w:hAnsiTheme="majorHAnsi" w:cs="Times New Roman"/>
-          <w:lang w:val="en-GB"/>
-        </w:rPr>
-      </w:pPr>
-      <w:r>
-        <w:rPr>
-          <w:rFonts w:asciiTheme="majorHAnsi" w:hAnsiTheme="majorHAnsi" w:cs="Times New Roman"/>
-          <w:lang w:val="en-GB"/>
-        </w:rPr>
-        <w:br w:type="page"/>
-      </w:r>
-    </w:p>
-    <w:p/>
+        <w:t xml:space="preserve">During the entire life-time of the project all of the participants will be responsible for the monitoring and the unproblematic realization of the project and for providing quarterly progress reports. Coordination meetings will be held in Amsterdam, Koblenz and Patras. Other meetings will be provided by webinars. </w:t>
+      </w:r>
+    </w:p>
+    <w:p>
+      <w:pPr>
+        <w:spacing w:after="0" w:line="240" w:lineRule="auto"/>
+        <w:jc w:val="both"/>
+        <w:rPr>
+          <w:rFonts w:asciiTheme="majorHAnsi" w:hAnsiTheme="majorHAnsi"/>
+        </w:rPr>
+      </w:pPr>
+    </w:p>
     <w:sectPr>
       <w:pgSz w:w="11906" w:h="16838"/>
       <w:pgMar w:top="1134" w:right="850" w:bottom="1134" w:left="1701" w:header="708" w:footer="708" w:gutter="0"/>
@@ -5555,6 +5519,18 @@
       </w:tblBorders>
     </w:tblPr>
   </w:style>
+  <w:style w:type="character" w:styleId="a5">
+    <w:name w:val="Hyperlink"/>
+    <w:basedOn w:val="a0"/>
+    <w:uiPriority w:val="99"/>
+    <w:semiHidden/>
+    <w:unhideWhenUsed/>
+    <w:rsid w:val="00487B48"/>
+    <w:rPr>
+      <w:color w:val="0000FF"/>
+      <w:u w:val="single"/>
+    </w:rPr>
+  </w:style>
 </w:styles>
 </file>
 
@@ -5780,6 +5756,18 @@
         <w:insideV w:val="single" w:sz="4" w:space="0" w:color="auto"/>
       </w:tblBorders>
     </w:tblPr>
+  </w:style>
+  <w:style w:type="character" w:styleId="a5">
+    <w:name w:val="Hyperlink"/>
+    <w:basedOn w:val="a0"/>
+    <w:uiPriority w:val="99"/>
+    <w:semiHidden/>
+    <w:unhideWhenUsed/>
+    <w:rsid w:val="00487B48"/>
+    <w:rPr>
+      <w:color w:val="0000FF"/>
+      <w:u w:val="single"/>
+    </w:rPr>
   </w:style>
 </w:styles>
 </file>

</xml_diff>